<commit_message>
update kesimpulan dan saran
</commit_message>
<xml_diff>
--- a/BAB V.docx
+++ b/BAB V.docx
@@ -81,6 +81,7 @@
         <w:pStyle w:val="ListParagraph"/>
         <w:spacing w:after="0" w:line="360" w:lineRule="auto"/>
         <w:ind w:left="426" w:firstLine="708"/>
+        <w:jc w:val="both"/>
         <w:rPr>
           <w:rFonts w:ascii="Times New Roman" w:hAnsi="Times New Roman" w:cs="Times New Roman"/>
           <w:b/>
@@ -94,7 +95,92 @@
           <w:sz w:val="24"/>
           <w:szCs w:val="24"/>
         </w:rPr>
-        <w:t xml:space="preserve">Berdasarkan hasil penelitian dan pengamatan yang telah dilakukan </w:t>
+        <w:t>Berdasarkan hasil</w:t>
+      </w:r>
+      <w:r>
+        <w:rPr>
+          <w:rFonts w:ascii="Times New Roman" w:hAnsi="Times New Roman" w:cs="Times New Roman"/>
+          <w:sz w:val="24"/>
+          <w:szCs w:val="24"/>
+          <w:lang w:val="en-GB"/>
+        </w:rPr>
+        <w:t xml:space="preserve"> </w:t>
+      </w:r>
+      <w:r>
+        <w:rPr>
+          <w:rFonts w:ascii="Times New Roman" w:hAnsi="Times New Roman" w:cs="Times New Roman"/>
+          <w:sz w:val="24"/>
+          <w:szCs w:val="24"/>
+        </w:rPr>
+        <w:t>pengamatan</w:t>
+      </w:r>
+      <w:r>
+        <w:rPr>
+          <w:rFonts w:ascii="Times New Roman" w:hAnsi="Times New Roman" w:cs="Times New Roman"/>
+          <w:sz w:val="24"/>
+          <w:szCs w:val="24"/>
+          <w:lang w:val="en-GB"/>
+        </w:rPr>
+        <w:t xml:space="preserve"> </w:t>
+      </w:r>
+      <w:proofErr w:type="spellStart"/>
+      <w:r>
+        <w:rPr>
+          <w:rFonts w:ascii="Times New Roman" w:hAnsi="Times New Roman" w:cs="Times New Roman"/>
+          <w:sz w:val="24"/>
+          <w:szCs w:val="24"/>
+          <w:lang w:val="en-GB"/>
+        </w:rPr>
+        <w:t>dalam</w:t>
+      </w:r>
+      <w:proofErr w:type="spellEnd"/>
+      <w:r>
+        <w:rPr>
+          <w:rFonts w:ascii="Times New Roman" w:hAnsi="Times New Roman" w:cs="Times New Roman"/>
+          <w:sz w:val="24"/>
+          <w:szCs w:val="24"/>
+          <w:lang w:val="en-GB"/>
+        </w:rPr>
+        <w:t xml:space="preserve"> </w:t>
+      </w:r>
+      <w:proofErr w:type="spellStart"/>
+      <w:r>
+        <w:rPr>
+          <w:rFonts w:ascii="Times New Roman" w:hAnsi="Times New Roman" w:cs="Times New Roman"/>
+          <w:sz w:val="24"/>
+          <w:szCs w:val="24"/>
+          <w:lang w:val="en-GB"/>
+        </w:rPr>
+        <w:t>kerja</w:t>
+      </w:r>
+      <w:proofErr w:type="spellEnd"/>
+      <w:r>
+        <w:rPr>
+          <w:rFonts w:ascii="Times New Roman" w:hAnsi="Times New Roman" w:cs="Times New Roman"/>
+          <w:sz w:val="24"/>
+          <w:szCs w:val="24"/>
+          <w:lang w:val="en-GB"/>
+        </w:rPr>
+        <w:t xml:space="preserve"> </w:t>
+      </w:r>
+      <w:proofErr w:type="spellStart"/>
+      <w:r>
+        <w:rPr>
+          <w:rFonts w:ascii="Times New Roman" w:hAnsi="Times New Roman" w:cs="Times New Roman"/>
+          <w:sz w:val="24"/>
+          <w:szCs w:val="24"/>
+          <w:lang w:val="en-GB"/>
+        </w:rPr>
+        <w:t>praktek</w:t>
+      </w:r>
+      <w:proofErr w:type="spellEnd"/>
+      <w:r>
+        <w:rPr>
+          <w:rFonts w:ascii="Times New Roman" w:hAnsi="Times New Roman" w:cs="Times New Roman"/>
+          <w:sz w:val="24"/>
+          <w:szCs w:val="24"/>
+        </w:rPr>
+        <w:t xml:space="preserve"> yang telah dilakukan </w:t>
       </w:r>
       <w:r>
         <w:rPr>
@@ -155,52 +241,56 @@
         <w:jc w:val="both"/>
         <w:rPr>
           <w:rFonts w:ascii="Times New Roman" w:hAnsi="Times New Roman" w:cs="Times New Roman"/>
-          <w:sz w:val="24"/>
-        </w:rPr>
-      </w:pPr>
-      <w:r>
-        <w:rPr>
-          <w:rFonts w:ascii="Times New Roman" w:hAnsi="Times New Roman" w:cs="Times New Roman"/>
-          <w:sz w:val="24"/>
-          <w:szCs w:val="24"/>
-          <w:lang w:val="en-US"/>
-        </w:rPr>
-        <w:t>P</w:t>
-      </w:r>
-      <w:r>
-        <w:rPr>
-          <w:rFonts w:ascii="Times New Roman" w:hAnsi="Times New Roman" w:cs="Times New Roman"/>
-          <w:sz w:val="24"/>
-          <w:szCs w:val="24"/>
-        </w:rPr>
-        <w:t>e</w:t>
-      </w:r>
-      <w:proofErr w:type="spellStart"/>
-      <w:r>
-        <w:rPr>
-          <w:rFonts w:ascii="Times New Roman" w:hAnsi="Times New Roman" w:cs="Times New Roman"/>
-          <w:sz w:val="24"/>
-          <w:szCs w:val="24"/>
-          <w:lang w:val="en-US"/>
-        </w:rPr>
-        <w:t>mbuatan</w:t>
-      </w:r>
-      <w:proofErr w:type="spellEnd"/>
-      <w:r>
-        <w:rPr>
-          <w:rFonts w:ascii="Times New Roman" w:hAnsi="Times New Roman" w:cs="Times New Roman"/>
-          <w:sz w:val="24"/>
-          <w:szCs w:val="24"/>
-          <w:lang w:val="en-US"/>
-        </w:rPr>
-        <w:t xml:space="preserve"> </w:t>
-      </w:r>
-      <w:proofErr w:type="spellStart"/>
-      <w:r>
-        <w:rPr>
-          <w:rFonts w:ascii="Times New Roman" w:hAnsi="Times New Roman" w:cs="Times New Roman"/>
-          <w:sz w:val="24"/>
-          <w:szCs w:val="24"/>
+          <w:bCs/>
+          <w:sz w:val="24"/>
+        </w:rPr>
+      </w:pPr>
+      <w:proofErr w:type="spellStart"/>
+      <w:r>
+        <w:rPr>
+          <w:rFonts w:ascii="Times New Roman" w:hAnsi="Times New Roman" w:cs="Times New Roman"/>
+          <w:bCs/>
+          <w:sz w:val="24"/>
+          <w:lang w:val="en-US"/>
+        </w:rPr>
+        <w:t>Dengan</w:t>
+      </w:r>
+      <w:proofErr w:type="spellEnd"/>
+      <w:r>
+        <w:rPr>
+          <w:rFonts w:ascii="Times New Roman" w:hAnsi="Times New Roman" w:cs="Times New Roman"/>
+          <w:bCs/>
+          <w:sz w:val="24"/>
+          <w:lang w:val="en-US"/>
+        </w:rPr>
+        <w:t xml:space="preserve"> </w:t>
+      </w:r>
+      <w:proofErr w:type="spellStart"/>
+      <w:r>
+        <w:rPr>
+          <w:rFonts w:ascii="Times New Roman" w:hAnsi="Times New Roman" w:cs="Times New Roman"/>
+          <w:bCs/>
+          <w:sz w:val="24"/>
+          <w:lang w:val="en-US"/>
+        </w:rPr>
+        <w:t>adanya</w:t>
+      </w:r>
+      <w:proofErr w:type="spellEnd"/>
+      <w:r>
+        <w:rPr>
+          <w:rFonts w:ascii="Times New Roman" w:hAnsi="Times New Roman" w:cs="Times New Roman"/>
+          <w:bCs/>
+          <w:sz w:val="24"/>
+          <w:lang w:val="en-US"/>
+        </w:rPr>
+        <w:t xml:space="preserve"> </w:t>
+      </w:r>
+      <w:proofErr w:type="spellStart"/>
+      <w:r>
+        <w:rPr>
+          <w:rFonts w:ascii="Times New Roman" w:hAnsi="Times New Roman" w:cs="Times New Roman"/>
+          <w:bCs/>
+          <w:sz w:val="24"/>
           <w:lang w:val="en-US"/>
         </w:rPr>
         <w:t>sistem</w:t>
@@ -209,18 +299,18 @@
       <w:r>
         <w:rPr>
           <w:rFonts w:ascii="Times New Roman" w:hAnsi="Times New Roman" w:cs="Times New Roman"/>
-          <w:sz w:val="24"/>
-          <w:szCs w:val="24"/>
-          <w:lang w:val="en-US"/>
-        </w:rPr>
-        <w:t xml:space="preserve"> </w:t>
-      </w:r>
-      <w:proofErr w:type="spellStart"/>
-      <w:r>
-        <w:rPr>
-          <w:rFonts w:ascii="Times New Roman" w:hAnsi="Times New Roman" w:cs="Times New Roman"/>
-          <w:sz w:val="24"/>
-          <w:szCs w:val="24"/>
+          <w:bCs/>
+          <w:sz w:val="24"/>
+          <w:lang w:val="en-US"/>
+        </w:rPr>
+        <w:t xml:space="preserve"> </w:t>
+      </w:r>
+      <w:proofErr w:type="spellStart"/>
+      <w:r>
+        <w:rPr>
+          <w:rFonts w:ascii="Times New Roman" w:hAnsi="Times New Roman" w:cs="Times New Roman"/>
+          <w:bCs/>
+          <w:sz w:val="24"/>
           <w:lang w:val="en-US"/>
         </w:rPr>
         <w:t>inventori</w:t>
@@ -229,18 +319,18 @@
       <w:r>
         <w:rPr>
           <w:rFonts w:ascii="Times New Roman" w:hAnsi="Times New Roman" w:cs="Times New Roman"/>
-          <w:sz w:val="24"/>
-          <w:szCs w:val="24"/>
-          <w:lang w:val="en-US"/>
-        </w:rPr>
-        <w:t xml:space="preserve"> </w:t>
-      </w:r>
-      <w:proofErr w:type="spellStart"/>
-      <w:r>
-        <w:rPr>
-          <w:rFonts w:ascii="Times New Roman" w:hAnsi="Times New Roman" w:cs="Times New Roman"/>
-          <w:sz w:val="24"/>
-          <w:szCs w:val="24"/>
+          <w:bCs/>
+          <w:sz w:val="24"/>
+          <w:lang w:val="en-US"/>
+        </w:rPr>
+        <w:t xml:space="preserve"> </w:t>
+      </w:r>
+      <w:proofErr w:type="spellStart"/>
+      <w:r>
+        <w:rPr>
+          <w:rFonts w:ascii="Times New Roman" w:hAnsi="Times New Roman" w:cs="Times New Roman"/>
+          <w:bCs/>
+          <w:sz w:val="24"/>
           <w:lang w:val="en-US"/>
         </w:rPr>
         <w:t>gudang</w:t>
@@ -249,18 +339,18 @@
       <w:r>
         <w:rPr>
           <w:rFonts w:ascii="Times New Roman" w:hAnsi="Times New Roman" w:cs="Times New Roman"/>
-          <w:sz w:val="24"/>
-          <w:szCs w:val="24"/>
-          <w:lang w:val="en-US"/>
-        </w:rPr>
-        <w:t xml:space="preserve"> </w:t>
-      </w:r>
-      <w:proofErr w:type="spellStart"/>
-      <w:r>
-        <w:rPr>
-          <w:rFonts w:ascii="Times New Roman" w:hAnsi="Times New Roman" w:cs="Times New Roman"/>
-          <w:sz w:val="24"/>
-          <w:szCs w:val="24"/>
+          <w:bCs/>
+          <w:sz w:val="24"/>
+          <w:lang w:val="en-US"/>
+        </w:rPr>
+        <w:t xml:space="preserve"> </w:t>
+      </w:r>
+      <w:proofErr w:type="spellStart"/>
+      <w:r>
+        <w:rPr>
+          <w:rFonts w:ascii="Times New Roman" w:hAnsi="Times New Roman" w:cs="Times New Roman"/>
+          <w:bCs/>
+          <w:sz w:val="24"/>
           <w:lang w:val="en-US"/>
         </w:rPr>
         <w:t>ini</w:t>
@@ -269,247 +359,160 @@
       <w:r>
         <w:rPr>
           <w:rFonts w:ascii="Times New Roman" w:hAnsi="Times New Roman" w:cs="Times New Roman"/>
-          <w:sz w:val="24"/>
-          <w:szCs w:val="24"/>
-          <w:lang w:val="en-US"/>
-        </w:rPr>
-        <w:t xml:space="preserve"> </w:t>
-      </w:r>
-      <w:r>
-        <w:rPr>
-          <w:rFonts w:ascii="Times New Roman" w:hAnsi="Times New Roman" w:cs="Times New Roman"/>
-          <w:sz w:val="24"/>
-          <w:szCs w:val="24"/>
-        </w:rPr>
-        <w:t>dibuat karena didasari pada latar</w:t>
-      </w:r>
-      <w:r>
-        <w:rPr>
-          <w:rFonts w:ascii="Times New Roman" w:hAnsi="Times New Roman" w:cs="Times New Roman"/>
-          <w:sz w:val="24"/>
-          <w:szCs w:val="24"/>
-          <w:lang w:val="en-US"/>
-        </w:rPr>
-        <w:t xml:space="preserve"> </w:t>
-      </w:r>
-      <w:proofErr w:type="spellStart"/>
-      <w:r>
-        <w:rPr>
-          <w:rFonts w:ascii="Times New Roman" w:hAnsi="Times New Roman" w:cs="Times New Roman"/>
-          <w:sz w:val="24"/>
-          <w:szCs w:val="24"/>
-          <w:lang w:val="en-US"/>
-        </w:rPr>
-        <w:t>belakang</w:t>
-      </w:r>
-      <w:proofErr w:type="spellEnd"/>
-      <w:r>
-        <w:rPr>
-          <w:rFonts w:ascii="Times New Roman" w:hAnsi="Times New Roman" w:cs="Times New Roman"/>
-          <w:sz w:val="24"/>
-          <w:szCs w:val="24"/>
-        </w:rPr>
-        <w:t xml:space="preserve"> </w:t>
-      </w:r>
-      <w:proofErr w:type="spellStart"/>
-      <w:r>
-        <w:rPr>
-          <w:rFonts w:ascii="Times New Roman" w:hAnsi="Times New Roman" w:cs="Times New Roman"/>
-          <w:sz w:val="24"/>
-          <w:szCs w:val="24"/>
-          <w:lang w:val="en-US"/>
-        </w:rPr>
-        <w:t>tempat</w:t>
-      </w:r>
-      <w:proofErr w:type="spellEnd"/>
-      <w:r>
-        <w:rPr>
-          <w:rFonts w:ascii="Times New Roman" w:hAnsi="Times New Roman" w:cs="Times New Roman"/>
-          <w:sz w:val="24"/>
-          <w:szCs w:val="24"/>
-          <w:lang w:val="en-US"/>
-        </w:rPr>
-        <w:t xml:space="preserve"> yang </w:t>
-      </w:r>
-      <w:proofErr w:type="spellStart"/>
-      <w:r>
-        <w:rPr>
-          <w:rFonts w:ascii="Times New Roman" w:hAnsi="Times New Roman" w:cs="Times New Roman"/>
-          <w:sz w:val="24"/>
-          <w:szCs w:val="24"/>
-          <w:lang w:val="en-US"/>
-        </w:rPr>
-        <w:t>belum</w:t>
-      </w:r>
-      <w:proofErr w:type="spellEnd"/>
-      <w:r>
-        <w:rPr>
-          <w:rFonts w:ascii="Times New Roman" w:hAnsi="Times New Roman" w:cs="Times New Roman"/>
-          <w:sz w:val="24"/>
-          <w:szCs w:val="24"/>
-          <w:lang w:val="en-US"/>
-        </w:rPr>
-        <w:t xml:space="preserve"> </w:t>
-      </w:r>
-      <w:proofErr w:type="spellStart"/>
-      <w:r>
-        <w:rPr>
-          <w:rFonts w:ascii="Times New Roman" w:hAnsi="Times New Roman" w:cs="Times New Roman"/>
-          <w:sz w:val="24"/>
-          <w:szCs w:val="24"/>
-          <w:lang w:val="en-US"/>
-        </w:rPr>
-        <w:t>memiliki</w:t>
-      </w:r>
-      <w:proofErr w:type="spellEnd"/>
-      <w:r>
-        <w:rPr>
-          <w:rFonts w:ascii="Times New Roman" w:hAnsi="Times New Roman" w:cs="Times New Roman"/>
-          <w:sz w:val="24"/>
-          <w:szCs w:val="24"/>
-          <w:lang w:val="en-US"/>
-        </w:rPr>
-        <w:t xml:space="preserve"> </w:t>
-      </w:r>
-      <w:proofErr w:type="spellStart"/>
-      <w:r>
-        <w:rPr>
-          <w:rFonts w:ascii="Times New Roman" w:hAnsi="Times New Roman" w:cs="Times New Roman"/>
-          <w:sz w:val="24"/>
-          <w:szCs w:val="24"/>
-          <w:lang w:val="en-US"/>
-        </w:rPr>
-        <w:t>sistem</w:t>
-      </w:r>
-      <w:proofErr w:type="spellEnd"/>
-      <w:r>
-        <w:rPr>
-          <w:rFonts w:ascii="Times New Roman" w:hAnsi="Times New Roman" w:cs="Times New Roman"/>
-          <w:sz w:val="24"/>
-          <w:szCs w:val="24"/>
-          <w:lang w:val="en-US"/>
-        </w:rPr>
-        <w:t xml:space="preserve"> </w:t>
-      </w:r>
-      <w:proofErr w:type="spellStart"/>
-      <w:r>
-        <w:rPr>
-          <w:rFonts w:ascii="Times New Roman" w:hAnsi="Times New Roman" w:cs="Times New Roman"/>
-          <w:sz w:val="24"/>
-          <w:szCs w:val="24"/>
-          <w:lang w:val="en-US"/>
-        </w:rPr>
-        <w:t>untuk</w:t>
-      </w:r>
-      <w:proofErr w:type="spellEnd"/>
-      <w:r>
-        <w:rPr>
-          <w:rFonts w:ascii="Times New Roman" w:hAnsi="Times New Roman" w:cs="Times New Roman"/>
-          <w:sz w:val="24"/>
-          <w:szCs w:val="24"/>
-          <w:lang w:val="en-US"/>
-        </w:rPr>
-        <w:t xml:space="preserve"> </w:t>
-      </w:r>
-      <w:proofErr w:type="spellStart"/>
-      <w:r>
-        <w:rPr>
-          <w:rFonts w:ascii="Times New Roman" w:hAnsi="Times New Roman" w:cs="Times New Roman"/>
-          <w:sz w:val="24"/>
-          <w:szCs w:val="24"/>
-          <w:lang w:val="en-US"/>
-        </w:rPr>
-        <w:t>keluar</w:t>
-      </w:r>
-      <w:proofErr w:type="spellEnd"/>
-      <w:r>
-        <w:rPr>
-          <w:rFonts w:ascii="Times New Roman" w:hAnsi="Times New Roman" w:cs="Times New Roman"/>
-          <w:sz w:val="24"/>
-          <w:szCs w:val="24"/>
-          <w:lang w:val="en-US"/>
-        </w:rPr>
-        <w:t xml:space="preserve"> </w:t>
-      </w:r>
-      <w:proofErr w:type="spellStart"/>
-      <w:r>
-        <w:rPr>
-          <w:rFonts w:ascii="Times New Roman" w:hAnsi="Times New Roman" w:cs="Times New Roman"/>
-          <w:sz w:val="24"/>
-          <w:szCs w:val="24"/>
-          <w:lang w:val="en-US"/>
-        </w:rPr>
-        <w:t>masuk</w:t>
-      </w:r>
-      <w:proofErr w:type="spellEnd"/>
-      <w:r>
-        <w:rPr>
-          <w:rFonts w:ascii="Times New Roman" w:hAnsi="Times New Roman" w:cs="Times New Roman"/>
-          <w:sz w:val="24"/>
-          <w:szCs w:val="24"/>
-          <w:lang w:val="en-US"/>
-        </w:rPr>
-        <w:t xml:space="preserve"> </w:t>
-      </w:r>
-      <w:proofErr w:type="spellStart"/>
-      <w:r>
-        <w:rPr>
-          <w:rFonts w:ascii="Times New Roman" w:hAnsi="Times New Roman" w:cs="Times New Roman"/>
-          <w:sz w:val="24"/>
-          <w:szCs w:val="24"/>
-          <w:lang w:val="en-US"/>
-        </w:rPr>
-        <w:t>barang</w:t>
-      </w:r>
-      <w:proofErr w:type="spellEnd"/>
-      <w:r>
-        <w:rPr>
-          <w:rFonts w:ascii="Times New Roman" w:hAnsi="Times New Roman" w:cs="Times New Roman"/>
-          <w:sz w:val="24"/>
-          <w:szCs w:val="24"/>
-          <w:lang w:val="en-US"/>
-        </w:rPr>
-        <w:t xml:space="preserve"> </w:t>
-      </w:r>
-      <w:proofErr w:type="spellStart"/>
-      <w:r>
-        <w:rPr>
-          <w:rFonts w:ascii="Times New Roman" w:hAnsi="Times New Roman" w:cs="Times New Roman"/>
-          <w:sz w:val="24"/>
-          <w:szCs w:val="24"/>
-          <w:lang w:val="en-US"/>
-        </w:rPr>
-        <w:t>masih</w:t>
-      </w:r>
-      <w:proofErr w:type="spellEnd"/>
-      <w:r>
-        <w:rPr>
-          <w:rFonts w:ascii="Times New Roman" w:hAnsi="Times New Roman" w:cs="Times New Roman"/>
-          <w:sz w:val="24"/>
-          <w:szCs w:val="24"/>
-          <w:lang w:val="en-US"/>
-        </w:rPr>
-        <w:t xml:space="preserve"> </w:t>
-      </w:r>
-      <w:proofErr w:type="spellStart"/>
-      <w:r>
-        <w:rPr>
-          <w:rFonts w:ascii="Times New Roman" w:hAnsi="Times New Roman" w:cs="Times New Roman"/>
-          <w:sz w:val="24"/>
-          <w:szCs w:val="24"/>
-          <w:lang w:val="en-US"/>
-        </w:rPr>
-        <w:t>menggunakan</w:t>
-      </w:r>
-      <w:proofErr w:type="spellEnd"/>
-      <w:r>
-        <w:rPr>
-          <w:rFonts w:ascii="Times New Roman" w:hAnsi="Times New Roman" w:cs="Times New Roman"/>
-          <w:sz w:val="24"/>
-          <w:szCs w:val="24"/>
-          <w:lang w:val="en-US"/>
-        </w:rPr>
-        <w:t xml:space="preserve"> excel.</w:t>
+          <w:bCs/>
+          <w:sz w:val="24"/>
+          <w:lang w:val="en-US"/>
+        </w:rPr>
+        <w:t xml:space="preserve"> </w:t>
+      </w:r>
+      <w:proofErr w:type="spellStart"/>
+      <w:r>
+        <w:rPr>
+          <w:rFonts w:ascii="Times New Roman" w:hAnsi="Times New Roman" w:cs="Times New Roman"/>
+          <w:bCs/>
+          <w:sz w:val="24"/>
+          <w:lang w:val="en-US"/>
+        </w:rPr>
+        <w:t>diharapkan</w:t>
+      </w:r>
+      <w:proofErr w:type="spellEnd"/>
+      <w:r>
+        <w:rPr>
+          <w:rFonts w:ascii="Times New Roman" w:hAnsi="Times New Roman" w:cs="Times New Roman"/>
+          <w:bCs/>
+          <w:sz w:val="24"/>
+          <w:lang w:val="en-US"/>
+        </w:rPr>
+        <w:t xml:space="preserve"> </w:t>
+      </w:r>
+      <w:proofErr w:type="spellStart"/>
+      <w:r>
+        <w:rPr>
+          <w:rFonts w:ascii="Times New Roman" w:hAnsi="Times New Roman" w:cs="Times New Roman"/>
+          <w:bCs/>
+          <w:sz w:val="24"/>
+          <w:lang w:val="en-US"/>
+        </w:rPr>
+        <w:t>dapat</w:t>
+      </w:r>
+      <w:proofErr w:type="spellEnd"/>
+      <w:r>
+        <w:rPr>
+          <w:rFonts w:ascii="Times New Roman" w:hAnsi="Times New Roman" w:cs="Times New Roman"/>
+          <w:bCs/>
+          <w:sz w:val="24"/>
+          <w:lang w:val="en-US"/>
+        </w:rPr>
+        <w:t xml:space="preserve"> </w:t>
+      </w:r>
+      <w:proofErr w:type="spellStart"/>
+      <w:r>
+        <w:rPr>
+          <w:rFonts w:ascii="Times New Roman" w:hAnsi="Times New Roman" w:cs="Times New Roman"/>
+          <w:bCs/>
+          <w:sz w:val="24"/>
+          <w:lang w:val="en-US"/>
+        </w:rPr>
+        <w:t>memaksimalkan</w:t>
+      </w:r>
+      <w:proofErr w:type="spellEnd"/>
+      <w:r>
+        <w:rPr>
+          <w:rFonts w:ascii="Times New Roman" w:hAnsi="Times New Roman" w:cs="Times New Roman"/>
+          <w:bCs/>
+          <w:sz w:val="24"/>
+          <w:lang w:val="en-US"/>
+        </w:rPr>
+        <w:t xml:space="preserve"> dan </w:t>
+      </w:r>
+      <w:proofErr w:type="spellStart"/>
+      <w:r>
+        <w:rPr>
+          <w:rFonts w:ascii="Times New Roman" w:hAnsi="Times New Roman" w:cs="Times New Roman"/>
+          <w:bCs/>
+          <w:sz w:val="24"/>
+          <w:lang w:val="en-US"/>
+        </w:rPr>
+        <w:t>menambah</w:t>
+      </w:r>
+      <w:proofErr w:type="spellEnd"/>
+      <w:r>
+        <w:rPr>
+          <w:rFonts w:ascii="Times New Roman" w:hAnsi="Times New Roman" w:cs="Times New Roman"/>
+          <w:bCs/>
+          <w:sz w:val="24"/>
+          <w:lang w:val="en-US"/>
+        </w:rPr>
+        <w:t xml:space="preserve"> </w:t>
+      </w:r>
+      <w:proofErr w:type="spellStart"/>
+      <w:r>
+        <w:rPr>
+          <w:rFonts w:ascii="Times New Roman" w:hAnsi="Times New Roman" w:cs="Times New Roman"/>
+          <w:bCs/>
+          <w:sz w:val="24"/>
+          <w:lang w:val="en-US"/>
+        </w:rPr>
+        <w:t>efisiensi</w:t>
+      </w:r>
+      <w:proofErr w:type="spellEnd"/>
+      <w:r>
+        <w:rPr>
+          <w:rFonts w:ascii="Times New Roman" w:hAnsi="Times New Roman" w:cs="Times New Roman"/>
+          <w:bCs/>
+          <w:sz w:val="24"/>
+          <w:lang w:val="en-US"/>
+        </w:rPr>
+        <w:t xml:space="preserve"> </w:t>
+      </w:r>
+      <w:proofErr w:type="spellStart"/>
+      <w:r>
+        <w:rPr>
+          <w:rFonts w:ascii="Times New Roman" w:hAnsi="Times New Roman" w:cs="Times New Roman"/>
+          <w:bCs/>
+          <w:sz w:val="24"/>
+          <w:lang w:val="en-US"/>
+        </w:rPr>
+        <w:t>waktu</w:t>
+      </w:r>
+      <w:proofErr w:type="spellEnd"/>
+      <w:r>
+        <w:rPr>
+          <w:rFonts w:ascii="Times New Roman" w:hAnsi="Times New Roman" w:cs="Times New Roman"/>
+          <w:bCs/>
+          <w:sz w:val="24"/>
+          <w:lang w:val="en-US"/>
+        </w:rPr>
+        <w:t xml:space="preserve"> </w:t>
+      </w:r>
+      <w:r>
+        <w:rPr>
+          <w:rFonts w:ascii="Times New Roman" w:hAnsi="Times New Roman" w:cs="Times New Roman"/>
+          <w:bCs/>
+          <w:sz w:val="24"/>
+          <w:lang w:val="en-US"/>
+        </w:rPr>
+        <w:t xml:space="preserve">admin di </w:t>
+      </w:r>
+      <w:proofErr w:type="spellStart"/>
+      <w:r>
+        <w:rPr>
+          <w:rFonts w:ascii="Times New Roman" w:hAnsi="Times New Roman" w:cs="Times New Roman"/>
+          <w:bCs/>
+          <w:sz w:val="24"/>
+          <w:lang w:val="en-US"/>
+        </w:rPr>
+        <w:t>gudang</w:t>
+      </w:r>
+      <w:proofErr w:type="spellEnd"/>
+      <w:r>
+        <w:rPr>
+          <w:rFonts w:ascii="Times New Roman" w:hAnsi="Times New Roman" w:cs="Times New Roman"/>
+          <w:bCs/>
+          <w:sz w:val="24"/>
+          <w:lang w:val="en-US"/>
+        </w:rPr>
+        <w:t>.</w:t>
       </w:r>
     </w:p>
     <w:p>
@@ -528,155 +531,104 @@
           <w:sz w:val="24"/>
         </w:rPr>
       </w:pPr>
-      <w:proofErr w:type="spellStart"/>
-      <w:r>
-        <w:rPr>
-          <w:rFonts w:ascii="Times New Roman" w:hAnsi="Times New Roman" w:cs="Times New Roman"/>
-          <w:bCs/>
-          <w:sz w:val="24"/>
-          <w:lang w:val="en-US"/>
-        </w:rPr>
-        <w:t>Dengan</w:t>
-      </w:r>
-      <w:proofErr w:type="spellEnd"/>
-      <w:r>
-        <w:rPr>
-          <w:rFonts w:ascii="Times New Roman" w:hAnsi="Times New Roman" w:cs="Times New Roman"/>
-          <w:bCs/>
-          <w:sz w:val="24"/>
-          <w:lang w:val="en-US"/>
-        </w:rPr>
-        <w:t xml:space="preserve"> </w:t>
-      </w:r>
-      <w:proofErr w:type="spellStart"/>
-      <w:r>
-        <w:rPr>
-          <w:rFonts w:ascii="Times New Roman" w:hAnsi="Times New Roman" w:cs="Times New Roman"/>
-          <w:bCs/>
-          <w:sz w:val="24"/>
-          <w:lang w:val="en-US"/>
-        </w:rPr>
-        <w:t>adanya</w:t>
-      </w:r>
-      <w:proofErr w:type="spellEnd"/>
-      <w:r>
-        <w:rPr>
-          <w:rFonts w:ascii="Times New Roman" w:hAnsi="Times New Roman" w:cs="Times New Roman"/>
-          <w:bCs/>
-          <w:sz w:val="24"/>
-          <w:lang w:val="en-US"/>
-        </w:rPr>
-        <w:t xml:space="preserve"> </w:t>
-      </w:r>
-      <w:proofErr w:type="spellStart"/>
-      <w:r>
-        <w:rPr>
-          <w:rFonts w:ascii="Times New Roman" w:hAnsi="Times New Roman" w:cs="Times New Roman"/>
-          <w:bCs/>
-          <w:sz w:val="24"/>
-          <w:lang w:val="en-US"/>
-        </w:rPr>
-        <w:t>sistem</w:t>
-      </w:r>
-      <w:proofErr w:type="spellEnd"/>
-      <w:r>
-        <w:rPr>
-          <w:rFonts w:ascii="Times New Roman" w:hAnsi="Times New Roman" w:cs="Times New Roman"/>
-          <w:bCs/>
-          <w:sz w:val="24"/>
-          <w:lang w:val="en-US"/>
-        </w:rPr>
-        <w:t xml:space="preserve"> </w:t>
-      </w:r>
-      <w:proofErr w:type="spellStart"/>
-      <w:r>
-        <w:rPr>
-          <w:rFonts w:ascii="Times New Roman" w:hAnsi="Times New Roman" w:cs="Times New Roman"/>
-          <w:bCs/>
-          <w:sz w:val="24"/>
-          <w:lang w:val="en-US"/>
-        </w:rPr>
-        <w:t>inventori</w:t>
-      </w:r>
-      <w:proofErr w:type="spellEnd"/>
-      <w:r>
-        <w:rPr>
-          <w:rFonts w:ascii="Times New Roman" w:hAnsi="Times New Roman" w:cs="Times New Roman"/>
-          <w:bCs/>
-          <w:sz w:val="24"/>
-          <w:lang w:val="en-US"/>
-        </w:rPr>
-        <w:t xml:space="preserve"> </w:t>
-      </w:r>
-      <w:proofErr w:type="spellStart"/>
-      <w:r>
-        <w:rPr>
-          <w:rFonts w:ascii="Times New Roman" w:hAnsi="Times New Roman" w:cs="Times New Roman"/>
-          <w:bCs/>
-          <w:sz w:val="24"/>
-          <w:lang w:val="en-US"/>
-        </w:rPr>
-        <w:t>gudang</w:t>
-      </w:r>
-      <w:proofErr w:type="spellEnd"/>
-      <w:r>
-        <w:rPr>
-          <w:rFonts w:ascii="Times New Roman" w:hAnsi="Times New Roman" w:cs="Times New Roman"/>
-          <w:bCs/>
-          <w:sz w:val="24"/>
-          <w:lang w:val="en-US"/>
-        </w:rPr>
-        <w:t xml:space="preserve"> </w:t>
-      </w:r>
-      <w:proofErr w:type="spellStart"/>
-      <w:r>
-        <w:rPr>
-          <w:rFonts w:ascii="Times New Roman" w:hAnsi="Times New Roman" w:cs="Times New Roman"/>
-          <w:bCs/>
-          <w:sz w:val="24"/>
-          <w:lang w:val="en-US"/>
-        </w:rPr>
-        <w:t>ini</w:t>
-      </w:r>
-      <w:proofErr w:type="spellEnd"/>
-      <w:r>
-        <w:rPr>
-          <w:rFonts w:ascii="Times New Roman" w:hAnsi="Times New Roman" w:cs="Times New Roman"/>
-          <w:bCs/>
-          <w:sz w:val="24"/>
-          <w:lang w:val="en-US"/>
-        </w:rPr>
-        <w:t xml:space="preserve"> </w:t>
-      </w:r>
-      <w:proofErr w:type="spellStart"/>
-      <w:r>
-        <w:rPr>
-          <w:rFonts w:ascii="Times New Roman" w:hAnsi="Times New Roman" w:cs="Times New Roman"/>
-          <w:bCs/>
-          <w:sz w:val="24"/>
-          <w:lang w:val="en-US"/>
-        </w:rPr>
-        <w:t>diharapkan</w:t>
-      </w:r>
-      <w:proofErr w:type="spellEnd"/>
-      <w:r>
-        <w:rPr>
-          <w:rFonts w:ascii="Times New Roman" w:hAnsi="Times New Roman" w:cs="Times New Roman"/>
-          <w:bCs/>
-          <w:sz w:val="24"/>
-          <w:lang w:val="en-US"/>
-        </w:rPr>
-        <w:t xml:space="preserve"> </w:t>
-      </w:r>
-      <w:proofErr w:type="spellStart"/>
-      <w:r>
-        <w:rPr>
-          <w:rFonts w:ascii="Times New Roman" w:hAnsi="Times New Roman" w:cs="Times New Roman"/>
-          <w:bCs/>
-          <w:sz w:val="24"/>
-          <w:lang w:val="en-US"/>
-        </w:rPr>
-        <w:t>akan</w:t>
+      <w:r>
+        <w:rPr>
+          <w:rFonts w:ascii="Times New Roman" w:hAnsi="Times New Roman" w:cs="Times New Roman"/>
+          <w:bCs/>
+          <w:sz w:val="24"/>
+          <w:lang w:val="en-US"/>
+        </w:rPr>
+        <w:t xml:space="preserve">Data </w:t>
+      </w:r>
+      <w:proofErr w:type="spellStart"/>
+      <w:r>
+        <w:rPr>
+          <w:rFonts w:ascii="Times New Roman" w:hAnsi="Times New Roman" w:cs="Times New Roman"/>
+          <w:bCs/>
+          <w:sz w:val="24"/>
+          <w:lang w:val="en-US"/>
+        </w:rPr>
+        <w:t>stok</w:t>
+      </w:r>
+      <w:proofErr w:type="spellEnd"/>
+      <w:r>
+        <w:rPr>
+          <w:rFonts w:ascii="Times New Roman" w:hAnsi="Times New Roman" w:cs="Times New Roman"/>
+          <w:bCs/>
+          <w:sz w:val="24"/>
+          <w:lang w:val="en-US"/>
+        </w:rPr>
+        <w:t xml:space="preserve"> </w:t>
+      </w:r>
+      <w:proofErr w:type="spellStart"/>
+      <w:r>
+        <w:rPr>
+          <w:rFonts w:ascii="Times New Roman" w:hAnsi="Times New Roman" w:cs="Times New Roman"/>
+          <w:bCs/>
+          <w:sz w:val="24"/>
+          <w:lang w:val="en-US"/>
+        </w:rPr>
+        <w:t>pergudangan</w:t>
+      </w:r>
+      <w:proofErr w:type="spellEnd"/>
+      <w:r>
+        <w:rPr>
+          <w:rFonts w:ascii="Times New Roman" w:hAnsi="Times New Roman" w:cs="Times New Roman"/>
+          <w:bCs/>
+          <w:sz w:val="24"/>
+          <w:lang w:val="en-US"/>
+        </w:rPr>
+        <w:t xml:space="preserve"> </w:t>
+      </w:r>
+      <w:proofErr w:type="spellStart"/>
+      <w:r>
+        <w:rPr>
+          <w:rFonts w:ascii="Times New Roman" w:hAnsi="Times New Roman" w:cs="Times New Roman"/>
+          <w:bCs/>
+          <w:sz w:val="24"/>
+          <w:lang w:val="en-US"/>
+        </w:rPr>
+        <w:t>dapat</w:t>
+      </w:r>
+      <w:proofErr w:type="spellEnd"/>
+      <w:r>
+        <w:rPr>
+          <w:rFonts w:ascii="Times New Roman" w:hAnsi="Times New Roman" w:cs="Times New Roman"/>
+          <w:bCs/>
+          <w:sz w:val="24"/>
+          <w:lang w:val="en-US"/>
+        </w:rPr>
+        <w:t xml:space="preserve"> </w:t>
+      </w:r>
+      <w:proofErr w:type="spellStart"/>
+      <w:r>
+        <w:rPr>
+          <w:rFonts w:ascii="Times New Roman" w:hAnsi="Times New Roman" w:cs="Times New Roman"/>
+          <w:bCs/>
+          <w:sz w:val="24"/>
+          <w:lang w:val="en-US"/>
+        </w:rPr>
+        <w:t>dipantau</w:t>
+      </w:r>
+      <w:proofErr w:type="spellEnd"/>
+      <w:r>
+        <w:rPr>
+          <w:rFonts w:ascii="Times New Roman" w:hAnsi="Times New Roman" w:cs="Times New Roman"/>
+          <w:bCs/>
+          <w:sz w:val="24"/>
+          <w:lang w:val="en-US"/>
+        </w:rPr>
+        <w:t xml:space="preserve"> oleh admin </w:t>
+      </w:r>
+      <w:proofErr w:type="spellStart"/>
+      <w:r>
+        <w:rPr>
+          <w:rFonts w:ascii="Times New Roman" w:hAnsi="Times New Roman" w:cs="Times New Roman"/>
+          <w:bCs/>
+          <w:sz w:val="24"/>
+          <w:lang w:val="en-US"/>
+        </w:rPr>
+        <w:t>sehingga</w:t>
       </w:r>
       <w:proofErr w:type="spellEnd"/>
       <w:r>
@@ -706,67 +658,27 @@
           <w:sz w:val="24"/>
           <w:lang w:val="en-US"/>
         </w:rPr>
-        <w:t xml:space="preserve"> dan </w:t>
-      </w:r>
-      <w:proofErr w:type="spellStart"/>
-      <w:r>
-        <w:rPr>
-          <w:rFonts w:ascii="Times New Roman" w:hAnsi="Times New Roman" w:cs="Times New Roman"/>
-          <w:bCs/>
-          <w:sz w:val="24"/>
-          <w:lang w:val="en-US"/>
-        </w:rPr>
-        <w:t>mempercepat</w:t>
-      </w:r>
-      <w:proofErr w:type="spellEnd"/>
-      <w:r>
-        <w:rPr>
-          <w:rFonts w:ascii="Times New Roman" w:hAnsi="Times New Roman" w:cs="Times New Roman"/>
-          <w:bCs/>
-          <w:sz w:val="24"/>
-          <w:lang w:val="en-US"/>
-        </w:rPr>
-        <w:t xml:space="preserve"> </w:t>
-      </w:r>
-      <w:proofErr w:type="spellStart"/>
-      <w:r>
-        <w:rPr>
-          <w:rFonts w:ascii="Times New Roman" w:hAnsi="Times New Roman" w:cs="Times New Roman"/>
-          <w:bCs/>
-          <w:sz w:val="24"/>
-          <w:lang w:val="en-US"/>
-        </w:rPr>
-        <w:t>kinerja</w:t>
-      </w:r>
-      <w:proofErr w:type="spellEnd"/>
-      <w:r>
-        <w:rPr>
-          <w:rFonts w:ascii="Times New Roman" w:hAnsi="Times New Roman" w:cs="Times New Roman"/>
-          <w:bCs/>
-          <w:sz w:val="24"/>
-          <w:lang w:val="en-US"/>
-        </w:rPr>
-        <w:t xml:space="preserve"> admin di </w:t>
-      </w:r>
-      <w:proofErr w:type="spellStart"/>
-      <w:r>
-        <w:rPr>
-          <w:rFonts w:ascii="Times New Roman" w:hAnsi="Times New Roman" w:cs="Times New Roman"/>
-          <w:bCs/>
-          <w:sz w:val="24"/>
-          <w:lang w:val="en-US"/>
-        </w:rPr>
-        <w:t>gudang</w:t>
-      </w:r>
-      <w:proofErr w:type="spellEnd"/>
-      <w:r>
-        <w:rPr>
-          <w:rFonts w:ascii="Times New Roman" w:hAnsi="Times New Roman" w:cs="Times New Roman"/>
-          <w:bCs/>
-          <w:sz w:val="24"/>
-          <w:lang w:val="en-US"/>
-        </w:rPr>
-        <w:t>.</w:t>
+        <w:t xml:space="preserve"> </w:t>
+      </w:r>
+      <w:proofErr w:type="spellStart"/>
+      <w:r>
+        <w:rPr>
+          <w:rFonts w:ascii="Times New Roman" w:hAnsi="Times New Roman" w:cs="Times New Roman"/>
+          <w:bCs/>
+          <w:sz w:val="24"/>
+          <w:lang w:val="en-US"/>
+        </w:rPr>
+        <w:t>pengolahan</w:t>
+      </w:r>
+      <w:proofErr w:type="spellEnd"/>
+      <w:r>
+        <w:rPr>
+          <w:rFonts w:ascii="Times New Roman" w:hAnsi="Times New Roman" w:cs="Times New Roman"/>
+          <w:bCs/>
+          <w:sz w:val="24"/>
+          <w:lang w:val="en-US"/>
+        </w:rPr>
+        <w:t xml:space="preserve"> data.</w:t>
       </w:r>
     </w:p>
     <w:p>
@@ -785,14 +697,25 @@
           <w:sz w:val="24"/>
         </w:rPr>
       </w:pPr>
-      <w:r>
-        <w:rPr>
-          <w:rFonts w:ascii="Times New Roman" w:hAnsi="Times New Roman" w:cs="Times New Roman"/>
-          <w:bCs/>
-          <w:sz w:val="24"/>
-          <w:lang w:val="en-US"/>
-        </w:rPr>
-        <w:t xml:space="preserve">System </w:t>
+      <w:proofErr w:type="spellStart"/>
+      <w:r>
+        <w:rPr>
+          <w:rFonts w:ascii="Times New Roman" w:hAnsi="Times New Roman" w:cs="Times New Roman"/>
+          <w:bCs/>
+          <w:sz w:val="24"/>
+          <w:lang w:val="en-US"/>
+        </w:rPr>
+        <w:t>Sistem</w:t>
+      </w:r>
+      <w:proofErr w:type="spellEnd"/>
+      <w:r>
+        <w:rPr>
+          <w:rFonts w:ascii="Times New Roman" w:hAnsi="Times New Roman" w:cs="Times New Roman"/>
+          <w:bCs/>
+          <w:sz w:val="24"/>
+          <w:lang w:val="en-US"/>
+        </w:rPr>
+        <w:t xml:space="preserve"> </w:t>
       </w:r>
       <w:proofErr w:type="spellStart"/>
       <w:r>
@@ -812,7 +735,7 @@
           <w:sz w:val="24"/>
           <w:lang w:val="en-US"/>
         </w:rPr>
-        <w:t xml:space="preserve"> Gudang </w:t>
+        <w:t xml:space="preserve"> </w:t>
       </w:r>
       <w:proofErr w:type="spellStart"/>
       <w:r>
@@ -842,157 +765,208 @@
           <w:sz w:val="24"/>
           <w:lang w:val="en-US"/>
         </w:rPr>
-        <w:t>sudah</w:t>
-      </w:r>
-      <w:proofErr w:type="spellEnd"/>
-      <w:r>
-        <w:rPr>
-          <w:rFonts w:ascii="Times New Roman" w:hAnsi="Times New Roman" w:cs="Times New Roman"/>
-          <w:bCs/>
-          <w:sz w:val="24"/>
-          <w:lang w:val="en-US"/>
-        </w:rPr>
-        <w:t xml:space="preserve"> </w:t>
-      </w:r>
-      <w:proofErr w:type="spellStart"/>
-      <w:r>
-        <w:rPr>
-          <w:rFonts w:ascii="Times New Roman" w:hAnsi="Times New Roman" w:cs="Times New Roman"/>
-          <w:bCs/>
-          <w:sz w:val="24"/>
-          <w:lang w:val="en-US"/>
-        </w:rPr>
-        <w:t>sesuai</w:t>
-      </w:r>
-      <w:proofErr w:type="spellEnd"/>
-      <w:r>
-        <w:rPr>
-          <w:rFonts w:ascii="Times New Roman" w:hAnsi="Times New Roman" w:cs="Times New Roman"/>
-          <w:bCs/>
-          <w:sz w:val="24"/>
-          <w:lang w:val="en-US"/>
-        </w:rPr>
-        <w:t xml:space="preserve"> </w:t>
-      </w:r>
-      <w:proofErr w:type="spellStart"/>
-      <w:r>
-        <w:rPr>
-          <w:rFonts w:ascii="Times New Roman" w:hAnsi="Times New Roman" w:cs="Times New Roman"/>
-          <w:bCs/>
-          <w:sz w:val="24"/>
-          <w:lang w:val="en-US"/>
-        </w:rPr>
-        <w:t>apa</w:t>
-      </w:r>
-      <w:proofErr w:type="spellEnd"/>
-      <w:r>
-        <w:rPr>
-          <w:rFonts w:ascii="Times New Roman" w:hAnsi="Times New Roman" w:cs="Times New Roman"/>
-          <w:bCs/>
-          <w:sz w:val="24"/>
-          <w:lang w:val="en-US"/>
-        </w:rPr>
-        <w:t xml:space="preserve"> yang di </w:t>
-      </w:r>
-      <w:proofErr w:type="spellStart"/>
-      <w:r>
-        <w:rPr>
-          <w:rFonts w:ascii="Times New Roman" w:hAnsi="Times New Roman" w:cs="Times New Roman"/>
-          <w:bCs/>
-          <w:sz w:val="24"/>
-          <w:lang w:val="en-US"/>
-        </w:rPr>
-        <w:t>harapkan</w:t>
-      </w:r>
-      <w:proofErr w:type="spellEnd"/>
-      <w:r>
-        <w:rPr>
-          <w:rFonts w:ascii="Times New Roman" w:hAnsi="Times New Roman" w:cs="Times New Roman"/>
-          <w:bCs/>
-          <w:sz w:val="24"/>
-          <w:lang w:val="en-US"/>
-        </w:rPr>
-        <w:t xml:space="preserve"> </w:t>
-      </w:r>
-      <w:proofErr w:type="spellStart"/>
-      <w:r>
-        <w:rPr>
-          <w:rFonts w:ascii="Times New Roman" w:hAnsi="Times New Roman" w:cs="Times New Roman"/>
-          <w:bCs/>
-          <w:sz w:val="24"/>
-          <w:lang w:val="en-US"/>
-        </w:rPr>
-        <w:t>penulis</w:t>
-      </w:r>
-      <w:proofErr w:type="spellEnd"/>
-      <w:r>
-        <w:rPr>
-          <w:rFonts w:ascii="Times New Roman" w:hAnsi="Times New Roman" w:cs="Times New Roman"/>
-          <w:bCs/>
-          <w:sz w:val="24"/>
-          <w:lang w:val="en-US"/>
-        </w:rPr>
-        <w:t xml:space="preserve"> </w:t>
-      </w:r>
-      <w:proofErr w:type="spellStart"/>
-      <w:r>
-        <w:rPr>
-          <w:rFonts w:ascii="Times New Roman" w:hAnsi="Times New Roman" w:cs="Times New Roman"/>
-          <w:bCs/>
-          <w:sz w:val="24"/>
-          <w:lang w:val="en-US"/>
-        </w:rPr>
-        <w:t>dengan</w:t>
-      </w:r>
-      <w:proofErr w:type="spellEnd"/>
-      <w:r>
-        <w:rPr>
-          <w:rFonts w:ascii="Times New Roman" w:hAnsi="Times New Roman" w:cs="Times New Roman"/>
-          <w:bCs/>
-          <w:sz w:val="24"/>
-          <w:lang w:val="en-US"/>
-        </w:rPr>
-        <w:t xml:space="preserve"> </w:t>
-      </w:r>
-      <w:proofErr w:type="spellStart"/>
-      <w:r>
-        <w:rPr>
-          <w:rFonts w:ascii="Times New Roman" w:hAnsi="Times New Roman" w:cs="Times New Roman"/>
-          <w:bCs/>
-          <w:sz w:val="24"/>
-          <w:lang w:val="en-US"/>
-        </w:rPr>
-        <w:t>tempat</w:t>
-      </w:r>
-      <w:proofErr w:type="spellEnd"/>
-      <w:r>
-        <w:rPr>
-          <w:rFonts w:ascii="Times New Roman" w:hAnsi="Times New Roman" w:cs="Times New Roman"/>
-          <w:bCs/>
-          <w:sz w:val="24"/>
-          <w:lang w:val="en-US"/>
-        </w:rPr>
-        <w:t xml:space="preserve"> yang </w:t>
-      </w:r>
-      <w:proofErr w:type="spellStart"/>
-      <w:r>
-        <w:rPr>
-          <w:rFonts w:ascii="Times New Roman" w:hAnsi="Times New Roman" w:cs="Times New Roman"/>
-          <w:bCs/>
-          <w:sz w:val="24"/>
-          <w:lang w:val="en-US"/>
-        </w:rPr>
-        <w:t>disulkan</w:t>
-      </w:r>
-      <w:proofErr w:type="spellEnd"/>
-      <w:r>
-        <w:rPr>
-          <w:rFonts w:ascii="Times New Roman" w:hAnsi="Times New Roman" w:cs="Times New Roman"/>
-          <w:bCs/>
-          <w:sz w:val="24"/>
-          <w:lang w:val="en-US"/>
-        </w:rPr>
-        <w:t>.</w:t>
+        <w:t>dapat</w:t>
+      </w:r>
+      <w:proofErr w:type="spellEnd"/>
+      <w:r>
+        <w:rPr>
+          <w:rFonts w:ascii="Times New Roman" w:hAnsi="Times New Roman" w:cs="Times New Roman"/>
+          <w:bCs/>
+          <w:sz w:val="24"/>
+          <w:lang w:val="en-US"/>
+        </w:rPr>
+        <w:t xml:space="preserve"> </w:t>
+      </w:r>
+      <w:proofErr w:type="spellStart"/>
+      <w:r>
+        <w:rPr>
+          <w:rFonts w:ascii="Times New Roman" w:hAnsi="Times New Roman" w:cs="Times New Roman"/>
+          <w:bCs/>
+          <w:sz w:val="24"/>
+          <w:lang w:val="en-US"/>
+        </w:rPr>
+        <w:t>mempermudah</w:t>
+      </w:r>
+      <w:proofErr w:type="spellEnd"/>
+      <w:r>
+        <w:rPr>
+          <w:rFonts w:ascii="Times New Roman" w:hAnsi="Times New Roman" w:cs="Times New Roman"/>
+          <w:bCs/>
+          <w:sz w:val="24"/>
+          <w:lang w:val="en-US"/>
+        </w:rPr>
+        <w:t xml:space="preserve"> admin </w:t>
+      </w:r>
+      <w:proofErr w:type="spellStart"/>
+      <w:r>
+        <w:rPr>
+          <w:rFonts w:ascii="Times New Roman" w:hAnsi="Times New Roman" w:cs="Times New Roman"/>
+          <w:bCs/>
+          <w:sz w:val="24"/>
+          <w:lang w:val="en-US"/>
+        </w:rPr>
+        <w:t>dalam</w:t>
+      </w:r>
+      <w:proofErr w:type="spellEnd"/>
+      <w:r>
+        <w:rPr>
+          <w:rFonts w:ascii="Times New Roman" w:hAnsi="Times New Roman" w:cs="Times New Roman"/>
+          <w:bCs/>
+          <w:sz w:val="24"/>
+          <w:lang w:val="en-US"/>
+        </w:rPr>
+        <w:t xml:space="preserve"> </w:t>
+      </w:r>
+      <w:proofErr w:type="spellStart"/>
+      <w:r>
+        <w:rPr>
+          <w:rFonts w:ascii="Times New Roman" w:hAnsi="Times New Roman" w:cs="Times New Roman"/>
+          <w:bCs/>
+          <w:sz w:val="24"/>
+          <w:lang w:val="en-US"/>
+        </w:rPr>
+        <w:t>mengelola</w:t>
+      </w:r>
+      <w:proofErr w:type="spellEnd"/>
+      <w:r>
+        <w:rPr>
+          <w:rFonts w:ascii="Times New Roman" w:hAnsi="Times New Roman" w:cs="Times New Roman"/>
+          <w:bCs/>
+          <w:sz w:val="24"/>
+          <w:lang w:val="en-US"/>
+        </w:rPr>
+        <w:t xml:space="preserve"> </w:t>
+      </w:r>
+      <w:proofErr w:type="spellStart"/>
+      <w:r>
+        <w:rPr>
+          <w:rFonts w:ascii="Times New Roman" w:hAnsi="Times New Roman" w:cs="Times New Roman"/>
+          <w:bCs/>
+          <w:sz w:val="24"/>
+          <w:lang w:val="en-US"/>
+        </w:rPr>
+        <w:t>barang</w:t>
+      </w:r>
+      <w:proofErr w:type="spellEnd"/>
+      <w:r>
+        <w:rPr>
+          <w:rFonts w:ascii="Times New Roman" w:hAnsi="Times New Roman" w:cs="Times New Roman"/>
+          <w:bCs/>
+          <w:sz w:val="24"/>
+          <w:lang w:val="en-US"/>
+        </w:rPr>
+        <w:t xml:space="preserve"> </w:t>
+      </w:r>
+      <w:proofErr w:type="spellStart"/>
+      <w:r>
+        <w:rPr>
+          <w:rFonts w:ascii="Times New Roman" w:hAnsi="Times New Roman" w:cs="Times New Roman"/>
+          <w:bCs/>
+          <w:sz w:val="24"/>
+          <w:lang w:val="en-US"/>
+        </w:rPr>
+        <w:t>keluar</w:t>
+      </w:r>
+      <w:proofErr w:type="spellEnd"/>
+      <w:r>
+        <w:rPr>
+          <w:rFonts w:ascii="Times New Roman" w:hAnsi="Times New Roman" w:cs="Times New Roman"/>
+          <w:bCs/>
+          <w:sz w:val="24"/>
+          <w:lang w:val="en-US"/>
+        </w:rPr>
+        <w:t xml:space="preserve"> </w:t>
+      </w:r>
+      <w:proofErr w:type="spellStart"/>
+      <w:r>
+        <w:rPr>
+          <w:rFonts w:ascii="Times New Roman" w:hAnsi="Times New Roman" w:cs="Times New Roman"/>
+          <w:bCs/>
+          <w:sz w:val="24"/>
+          <w:lang w:val="en-US"/>
+        </w:rPr>
+        <w:t>masuk</w:t>
+      </w:r>
+      <w:proofErr w:type="spellEnd"/>
+      <w:r>
+        <w:rPr>
+          <w:rFonts w:ascii="Times New Roman" w:hAnsi="Times New Roman" w:cs="Times New Roman"/>
+          <w:bCs/>
+          <w:sz w:val="24"/>
+          <w:lang w:val="en-US"/>
+        </w:rPr>
+        <w:t xml:space="preserve">, </w:t>
+      </w:r>
+      <w:proofErr w:type="spellStart"/>
+      <w:r>
+        <w:rPr>
+          <w:rFonts w:ascii="Times New Roman" w:hAnsi="Times New Roman" w:cs="Times New Roman"/>
+          <w:bCs/>
+          <w:sz w:val="24"/>
+          <w:lang w:val="en-US"/>
+        </w:rPr>
+        <w:t>stok</w:t>
+      </w:r>
+      <w:proofErr w:type="spellEnd"/>
+      <w:r>
+        <w:rPr>
+          <w:rFonts w:ascii="Times New Roman" w:hAnsi="Times New Roman" w:cs="Times New Roman"/>
+          <w:bCs/>
+          <w:sz w:val="24"/>
+          <w:lang w:val="en-US"/>
+        </w:rPr>
+        <w:t xml:space="preserve"> </w:t>
+      </w:r>
+      <w:proofErr w:type="spellStart"/>
+      <w:r>
+        <w:rPr>
+          <w:rFonts w:ascii="Times New Roman" w:hAnsi="Times New Roman" w:cs="Times New Roman"/>
+          <w:bCs/>
+          <w:sz w:val="24"/>
+          <w:lang w:val="en-US"/>
+        </w:rPr>
+        <w:t>opname</w:t>
+      </w:r>
+      <w:proofErr w:type="spellEnd"/>
+      <w:r>
+        <w:rPr>
+          <w:rFonts w:ascii="Times New Roman" w:hAnsi="Times New Roman" w:cs="Times New Roman"/>
+          <w:bCs/>
+          <w:sz w:val="24"/>
+          <w:lang w:val="en-US"/>
+        </w:rPr>
+        <w:t xml:space="preserve"> dan </w:t>
+      </w:r>
+      <w:proofErr w:type="spellStart"/>
+      <w:r>
+        <w:rPr>
+          <w:rFonts w:ascii="Times New Roman" w:hAnsi="Times New Roman" w:cs="Times New Roman"/>
+          <w:bCs/>
+          <w:sz w:val="24"/>
+          <w:lang w:val="en-US"/>
+        </w:rPr>
+        <w:t>cetak</w:t>
+      </w:r>
+      <w:proofErr w:type="spellEnd"/>
+      <w:r>
+        <w:rPr>
+          <w:rFonts w:ascii="Times New Roman" w:hAnsi="Times New Roman" w:cs="Times New Roman"/>
+          <w:bCs/>
+          <w:sz w:val="24"/>
+          <w:lang w:val="en-US"/>
+        </w:rPr>
+        <w:t xml:space="preserve"> </w:t>
+      </w:r>
+      <w:r>
+        <w:rPr>
+          <w:rFonts w:ascii="Times New Roman" w:hAnsi="Times New Roman" w:cs="Times New Roman"/>
+          <w:bCs/>
+          <w:i/>
+          <w:iCs/>
+          <w:sz w:val="24"/>
+          <w:lang w:val="en-US"/>
+        </w:rPr>
+        <w:t>invoice.</w:t>
       </w:r>
     </w:p>
     <w:p>
@@ -1021,6 +995,8 @@
         </w:rPr>
         <w:t xml:space="preserve">Saran </w:t>
       </w:r>
+      <w:bookmarkStart w:id="0" w:name="_GoBack"/>
+      <w:bookmarkEnd w:id="0"/>
     </w:p>
     <w:p>
       <w:pPr>
@@ -1245,12 +1221,393 @@
           <w:lang w:val="en-US"/>
         </w:rPr>
       </w:pPr>
+      <w:proofErr w:type="spellStart"/>
+      <w:r>
+        <w:rPr>
+          <w:rFonts w:ascii="Times New Roman" w:hAnsi="Times New Roman" w:cs="Times New Roman"/>
+          <w:bCs/>
+          <w:sz w:val="24"/>
+          <w:lang w:val="en-US"/>
+        </w:rPr>
+        <w:t>Sistem</w:t>
+      </w:r>
+      <w:proofErr w:type="spellEnd"/>
+      <w:r>
+        <w:rPr>
+          <w:rFonts w:ascii="Times New Roman" w:hAnsi="Times New Roman" w:cs="Times New Roman"/>
+          <w:bCs/>
+          <w:sz w:val="24"/>
+          <w:lang w:val="en-US"/>
+        </w:rPr>
+        <w:t xml:space="preserve"> </w:t>
+      </w:r>
+      <w:proofErr w:type="spellStart"/>
+      <w:r>
+        <w:rPr>
+          <w:rFonts w:ascii="Times New Roman" w:hAnsi="Times New Roman" w:cs="Times New Roman"/>
+          <w:bCs/>
+          <w:sz w:val="24"/>
+          <w:lang w:val="en-US"/>
+        </w:rPr>
+        <w:t>ini</w:t>
+      </w:r>
+      <w:proofErr w:type="spellEnd"/>
+      <w:r>
+        <w:rPr>
+          <w:rFonts w:ascii="Times New Roman" w:hAnsi="Times New Roman" w:cs="Times New Roman"/>
+          <w:bCs/>
+          <w:sz w:val="24"/>
+          <w:lang w:val="en-US"/>
+        </w:rPr>
+        <w:t xml:space="preserve"> </w:t>
+      </w:r>
+      <w:proofErr w:type="spellStart"/>
+      <w:r>
+        <w:rPr>
+          <w:rFonts w:ascii="Times New Roman" w:hAnsi="Times New Roman" w:cs="Times New Roman"/>
+          <w:bCs/>
+          <w:sz w:val="24"/>
+          <w:lang w:val="en-US"/>
+        </w:rPr>
+        <w:t>dapat</w:t>
+      </w:r>
+      <w:proofErr w:type="spellEnd"/>
+      <w:r>
+        <w:rPr>
+          <w:rFonts w:ascii="Times New Roman" w:hAnsi="Times New Roman" w:cs="Times New Roman"/>
+          <w:bCs/>
+          <w:sz w:val="24"/>
+          <w:lang w:val="en-US"/>
+        </w:rPr>
+        <w:t xml:space="preserve"> </w:t>
+      </w:r>
+      <w:proofErr w:type="spellStart"/>
+      <w:r>
+        <w:rPr>
+          <w:rFonts w:ascii="Times New Roman" w:hAnsi="Times New Roman" w:cs="Times New Roman"/>
+          <w:bCs/>
+          <w:sz w:val="24"/>
+          <w:lang w:val="en-US"/>
+        </w:rPr>
+        <w:t>dikembangkan</w:t>
+      </w:r>
+      <w:proofErr w:type="spellEnd"/>
+      <w:r>
+        <w:rPr>
+          <w:rFonts w:ascii="Times New Roman" w:hAnsi="Times New Roman" w:cs="Times New Roman"/>
+          <w:bCs/>
+          <w:sz w:val="24"/>
+          <w:lang w:val="en-US"/>
+        </w:rPr>
+        <w:t xml:space="preserve"> </w:t>
+      </w:r>
+      <w:proofErr w:type="spellStart"/>
+      <w:r>
+        <w:rPr>
+          <w:rFonts w:ascii="Times New Roman" w:hAnsi="Times New Roman" w:cs="Times New Roman"/>
+          <w:bCs/>
+          <w:sz w:val="24"/>
+          <w:lang w:val="en-US"/>
+        </w:rPr>
+        <w:t>lagi</w:t>
+      </w:r>
+      <w:proofErr w:type="spellEnd"/>
+      <w:r>
+        <w:rPr>
+          <w:rFonts w:ascii="Times New Roman" w:hAnsi="Times New Roman" w:cs="Times New Roman"/>
+          <w:bCs/>
+          <w:sz w:val="24"/>
+          <w:lang w:val="en-US"/>
+        </w:rPr>
+        <w:t xml:space="preserve"> </w:t>
+      </w:r>
+      <w:proofErr w:type="spellStart"/>
+      <w:r>
+        <w:rPr>
+          <w:rFonts w:ascii="Times New Roman" w:hAnsi="Times New Roman" w:cs="Times New Roman"/>
+          <w:bCs/>
+          <w:sz w:val="24"/>
+          <w:lang w:val="en-US"/>
+        </w:rPr>
+        <w:t>sesuai</w:t>
+      </w:r>
+      <w:proofErr w:type="spellEnd"/>
+      <w:r>
+        <w:rPr>
+          <w:rFonts w:ascii="Times New Roman" w:hAnsi="Times New Roman" w:cs="Times New Roman"/>
+          <w:bCs/>
+          <w:sz w:val="24"/>
+          <w:lang w:val="en-US"/>
+        </w:rPr>
+        <w:t xml:space="preserve"> </w:t>
+      </w:r>
+      <w:proofErr w:type="spellStart"/>
+      <w:r>
+        <w:rPr>
+          <w:rFonts w:ascii="Times New Roman" w:hAnsi="Times New Roman" w:cs="Times New Roman"/>
+          <w:bCs/>
+          <w:sz w:val="24"/>
+          <w:lang w:val="en-US"/>
+        </w:rPr>
+        <w:t>dengan</w:t>
+      </w:r>
+      <w:proofErr w:type="spellEnd"/>
+      <w:r>
+        <w:rPr>
+          <w:rFonts w:ascii="Times New Roman" w:hAnsi="Times New Roman" w:cs="Times New Roman"/>
+          <w:bCs/>
+          <w:sz w:val="24"/>
+          <w:lang w:val="en-US"/>
+        </w:rPr>
+        <w:t xml:space="preserve"> </w:t>
+      </w:r>
+      <w:proofErr w:type="spellStart"/>
+      <w:r>
+        <w:rPr>
+          <w:rFonts w:ascii="Times New Roman" w:hAnsi="Times New Roman" w:cs="Times New Roman"/>
+          <w:bCs/>
+          <w:sz w:val="24"/>
+          <w:lang w:val="en-US"/>
+        </w:rPr>
+        <w:t>kebutuhan</w:t>
+      </w:r>
+      <w:proofErr w:type="spellEnd"/>
+      <w:r>
+        <w:rPr>
+          <w:rFonts w:ascii="Times New Roman" w:hAnsi="Times New Roman" w:cs="Times New Roman"/>
+          <w:bCs/>
+          <w:sz w:val="24"/>
+          <w:lang w:val="en-US"/>
+        </w:rPr>
+        <w:t xml:space="preserve"> </w:t>
+      </w:r>
+      <w:proofErr w:type="spellStart"/>
+      <w:r>
+        <w:rPr>
+          <w:rFonts w:ascii="Times New Roman" w:hAnsi="Times New Roman" w:cs="Times New Roman"/>
+          <w:bCs/>
+          <w:sz w:val="24"/>
+          <w:lang w:val="en-US"/>
+        </w:rPr>
+        <w:t>perusahaan</w:t>
+      </w:r>
+      <w:proofErr w:type="spellEnd"/>
+      <w:r>
+        <w:rPr>
+          <w:rFonts w:ascii="Times New Roman" w:hAnsi="Times New Roman" w:cs="Times New Roman"/>
+          <w:bCs/>
+          <w:sz w:val="24"/>
+          <w:lang w:val="en-US"/>
+        </w:rPr>
+        <w:t xml:space="preserve"> </w:t>
+      </w:r>
+      <w:proofErr w:type="spellStart"/>
+      <w:r>
+        <w:rPr>
+          <w:rFonts w:ascii="Times New Roman" w:hAnsi="Times New Roman" w:cs="Times New Roman"/>
+          <w:bCs/>
+          <w:sz w:val="24"/>
+          <w:lang w:val="en-US"/>
+        </w:rPr>
+        <w:t>tidak</w:t>
+      </w:r>
+      <w:proofErr w:type="spellEnd"/>
+      <w:r>
+        <w:rPr>
+          <w:rFonts w:ascii="Times New Roman" w:hAnsi="Times New Roman" w:cs="Times New Roman"/>
+          <w:bCs/>
+          <w:sz w:val="24"/>
+          <w:lang w:val="en-US"/>
+        </w:rPr>
+        <w:t xml:space="preserve"> </w:t>
+      </w:r>
+      <w:proofErr w:type="spellStart"/>
+      <w:r>
+        <w:rPr>
+          <w:rFonts w:ascii="Times New Roman" w:hAnsi="Times New Roman" w:cs="Times New Roman"/>
+          <w:bCs/>
+          <w:sz w:val="24"/>
+          <w:lang w:val="en-US"/>
+        </w:rPr>
+        <w:t>hanya</w:t>
+      </w:r>
+      <w:proofErr w:type="spellEnd"/>
+      <w:r>
+        <w:rPr>
+          <w:rFonts w:ascii="Times New Roman" w:hAnsi="Times New Roman" w:cs="Times New Roman"/>
+          <w:bCs/>
+          <w:sz w:val="24"/>
+          <w:lang w:val="en-US"/>
+        </w:rPr>
+        <w:t xml:space="preserve"> </w:t>
+      </w:r>
+      <w:proofErr w:type="spellStart"/>
+      <w:r>
+        <w:rPr>
+          <w:rFonts w:ascii="Times New Roman" w:hAnsi="Times New Roman" w:cs="Times New Roman"/>
+          <w:bCs/>
+          <w:sz w:val="24"/>
+          <w:lang w:val="en-US"/>
+        </w:rPr>
+        <w:t>bahan</w:t>
+      </w:r>
+      <w:proofErr w:type="spellEnd"/>
+      <w:r>
+        <w:rPr>
+          <w:rFonts w:ascii="Times New Roman" w:hAnsi="Times New Roman" w:cs="Times New Roman"/>
+          <w:bCs/>
+          <w:sz w:val="24"/>
+          <w:lang w:val="en-US"/>
+        </w:rPr>
+        <w:t xml:space="preserve"> </w:t>
+      </w:r>
+      <w:proofErr w:type="spellStart"/>
+      <w:r>
+        <w:rPr>
+          <w:rFonts w:ascii="Times New Roman" w:hAnsi="Times New Roman" w:cs="Times New Roman"/>
+          <w:bCs/>
+          <w:sz w:val="24"/>
+          <w:lang w:val="en-US"/>
+        </w:rPr>
+        <w:t>mentah</w:t>
+      </w:r>
+      <w:proofErr w:type="spellEnd"/>
+      <w:r>
+        <w:rPr>
+          <w:rFonts w:ascii="Times New Roman" w:hAnsi="Times New Roman" w:cs="Times New Roman"/>
+          <w:bCs/>
+          <w:sz w:val="24"/>
+          <w:lang w:val="en-US"/>
+        </w:rPr>
+        <w:t xml:space="preserve"> missal di </w:t>
+      </w:r>
+      <w:proofErr w:type="spellStart"/>
+      <w:r>
+        <w:rPr>
+          <w:rFonts w:ascii="Times New Roman" w:hAnsi="Times New Roman" w:cs="Times New Roman"/>
+          <w:bCs/>
+          <w:sz w:val="24"/>
+          <w:lang w:val="en-US"/>
+        </w:rPr>
+        <w:t>tambah</w:t>
+      </w:r>
+      <w:proofErr w:type="spellEnd"/>
+      <w:r>
+        <w:rPr>
+          <w:rFonts w:ascii="Times New Roman" w:hAnsi="Times New Roman" w:cs="Times New Roman"/>
+          <w:bCs/>
+          <w:sz w:val="24"/>
+          <w:lang w:val="en-US"/>
+        </w:rPr>
+        <w:t xml:space="preserve"> </w:t>
+      </w:r>
+      <w:r>
+        <w:rPr>
+          <w:rFonts w:ascii="Times New Roman" w:hAnsi="Times New Roman" w:cs="Times New Roman"/>
+          <w:bCs/>
+          <w:i/>
+          <w:iCs/>
+          <w:sz w:val="24"/>
+          <w:lang w:val="en-US"/>
+        </w:rPr>
+        <w:t>company profile</w:t>
+      </w:r>
+      <w:r>
+        <w:rPr>
+          <w:rFonts w:ascii="Times New Roman" w:hAnsi="Times New Roman" w:cs="Times New Roman"/>
+          <w:bCs/>
+          <w:sz w:val="24"/>
+          <w:lang w:val="en-US"/>
+        </w:rPr>
+        <w:t xml:space="preserve"> </w:t>
+      </w:r>
+      <w:proofErr w:type="spellStart"/>
+      <w:r>
+        <w:rPr>
+          <w:rFonts w:ascii="Times New Roman" w:hAnsi="Times New Roman" w:cs="Times New Roman"/>
+          <w:bCs/>
+          <w:sz w:val="24"/>
+          <w:lang w:val="en-US"/>
+        </w:rPr>
+        <w:t>perusahaan</w:t>
+      </w:r>
+      <w:proofErr w:type="spellEnd"/>
+      <w:r>
+        <w:rPr>
+          <w:rFonts w:ascii="Times New Roman" w:hAnsi="Times New Roman" w:cs="Times New Roman"/>
+          <w:bCs/>
+          <w:sz w:val="24"/>
+          <w:lang w:val="en-US"/>
+        </w:rPr>
+        <w:t xml:space="preserve"> dan </w:t>
+      </w:r>
+      <w:proofErr w:type="spellStart"/>
+      <w:r>
+        <w:rPr>
+          <w:rFonts w:ascii="Times New Roman" w:hAnsi="Times New Roman" w:cs="Times New Roman"/>
+          <w:bCs/>
+          <w:sz w:val="24"/>
+          <w:lang w:val="en-US"/>
+        </w:rPr>
+        <w:t>kebutuhan</w:t>
+      </w:r>
+      <w:proofErr w:type="spellEnd"/>
+      <w:r>
+        <w:rPr>
+          <w:rFonts w:ascii="Times New Roman" w:hAnsi="Times New Roman" w:cs="Times New Roman"/>
+          <w:bCs/>
+          <w:sz w:val="24"/>
+          <w:lang w:val="en-US"/>
+        </w:rPr>
+        <w:t xml:space="preserve"> </w:t>
+      </w:r>
+      <w:proofErr w:type="spellStart"/>
+      <w:r>
+        <w:rPr>
+          <w:rFonts w:ascii="Times New Roman" w:hAnsi="Times New Roman" w:cs="Times New Roman"/>
+          <w:bCs/>
+          <w:sz w:val="24"/>
+          <w:lang w:val="en-US"/>
+        </w:rPr>
+        <w:t>barang</w:t>
+      </w:r>
+      <w:proofErr w:type="spellEnd"/>
+      <w:r>
+        <w:rPr>
+          <w:rFonts w:ascii="Times New Roman" w:hAnsi="Times New Roman" w:cs="Times New Roman"/>
+          <w:bCs/>
+          <w:sz w:val="24"/>
+          <w:lang w:val="en-US"/>
+        </w:rPr>
+        <w:t xml:space="preserve"> </w:t>
+      </w:r>
+      <w:proofErr w:type="spellStart"/>
+      <w:r>
+        <w:rPr>
+          <w:rFonts w:ascii="Times New Roman" w:hAnsi="Times New Roman" w:cs="Times New Roman"/>
+          <w:bCs/>
+          <w:sz w:val="24"/>
+          <w:lang w:val="en-US"/>
+        </w:rPr>
+        <w:t>jadi</w:t>
+      </w:r>
+      <w:proofErr w:type="spellEnd"/>
+      <w:r>
+        <w:rPr>
+          <w:rFonts w:ascii="Times New Roman" w:hAnsi="Times New Roman" w:cs="Times New Roman"/>
+          <w:bCs/>
+          <w:sz w:val="24"/>
+          <w:lang w:val="en-US"/>
+        </w:rPr>
+        <w:t>.</w:t>
+      </w:r>
     </w:p>
     <w:p>
       <w:pPr>
         <w:pStyle w:val="ListParagraph"/>
         <w:spacing w:after="0" w:line="360" w:lineRule="auto"/>
         <w:ind w:left="426"/>
+        <w:jc w:val="both"/>
         <w:rPr>
           <w:rFonts w:ascii="Times New Roman" w:hAnsi="Times New Roman" w:cs="Times New Roman"/>
           <w:b/>
@@ -1259,175 +1616,13 @@
       </w:pPr>
     </w:p>
     <w:sectPr>
-      <w:headerReference w:type="even" r:id="rId7"/>
-      <w:headerReference w:type="default" r:id="rId8"/>
-      <w:footerReference w:type="even" r:id="rId9"/>
-      <w:footerReference w:type="default" r:id="rId10"/>
-      <w:headerReference w:type="first" r:id="rId11"/>
-      <w:footerReference w:type="first" r:id="rId12"/>
       <w:pgSz w:w="12240" w:h="15840"/>
       <w:pgMar w:top="1440" w:right="1440" w:bottom="1440" w:left="1440" w:header="720" w:footer="720" w:gutter="0"/>
-      <w:pgNumType w:start="58"/>
       <w:cols w:space="720"/>
       <w:docGrid w:linePitch="360"/>
     </w:sectPr>
   </w:body>
 </w:document>
-</file>
-
-<file path=word/endnotes.xml><?xml version="1.0" encoding="utf-8"?>
-<w:endnotes xmlns:wpc="http://schemas.microsoft.com/office/word/2010/wordprocessingCanvas" xmlns:cx="http://schemas.microsoft.com/office/drawing/2014/chartex" xmlns:cx1="http://schemas.microsoft.com/office/drawing/2015/9/8/chartex" xmlns:cx2="http://schemas.microsoft.com/office/drawing/2015/10/21/chartex" xmlns:cx3="http://schemas.microsoft.com/office/drawing/2016/5/9/chartex" xmlns:cx4="http://schemas.microsoft.com/office/drawing/2016/5/10/chartex" xmlns:cx5="http://schemas.microsoft.com/office/drawing/2016/5/11/chartex" xmlns:cx6="http://schemas.microsoft.com/office/drawing/2016/5/12/chartex" xmlns:cx7="http://schemas.microsoft.com/office/drawing/2016/5/13/chartex" xmlns:cx8="http://schemas.microsoft.com/office/drawing/2016/5/14/chartex" xmlns:mc="http://schemas.openxmlformats.org/markup-compatibility/2006" xmlns:aink="http://schemas.microsoft.com/office/drawing/2016/ink" xmlns:am3d="http://schemas.microsoft.com/office/drawing/2017/model3d" xmlns:o="urn:schemas-microsoft-com:office:office" xmlns:r="http://schemas.openxmlformats.org/officeDocument/2006/relationships" xmlns:m="http://schemas.openxmlformats.org/officeDocument/2006/math" xmlns:v="urn:schemas-microsoft-com:vml" xmlns:wp14="http://schemas.microsoft.com/office/word/2010/wordprocessingDrawing" xmlns:wp="http://schemas.openxmlformats.org/drawingml/2006/wordprocessingDrawing" xmlns:w10="urn:schemas-microsoft-com:office:word" xmlns:w="http://schemas.openxmlformats.org/wordprocessingml/2006/main" xmlns:w14="http://schemas.microsoft.com/office/word/2010/wordml" xmlns:w15="http://schemas.microsoft.com/office/word/2012/wordml" xmlns:w16cid="http://schemas.microsoft.com/office/word/2016/wordml/cid" xmlns:w16se="http://schemas.microsoft.com/office/word/2015/wordml/symex" xmlns:wpg="http://schemas.microsoft.com/office/word/2010/wordprocessingGroup" xmlns:wpi="http://schemas.microsoft.com/office/word/2010/wordprocessingInk" xmlns:wne="http://schemas.microsoft.com/office/word/2006/wordml" xmlns:wps="http://schemas.microsoft.com/office/word/2010/wordprocessingShape" mc:Ignorable="w14 w15 w16se w16cid wp14">
-  <w:endnote w:type="separator" w:id="-1">
-    <w:p>
-      <w:pPr>
-        <w:spacing w:after="0" w:line="240" w:lineRule="auto"/>
-      </w:pPr>
-      <w:r>
-        <w:separator/>
-      </w:r>
-    </w:p>
-  </w:endnote>
-  <w:endnote w:type="continuationSeparator" w:id="0">
-    <w:p>
-      <w:pPr>
-        <w:spacing w:after="0" w:line="240" w:lineRule="auto"/>
-      </w:pPr>
-      <w:r>
-        <w:continuationSeparator/>
-      </w:r>
-    </w:p>
-  </w:endnote>
-</w:endnotes>
-</file>
-
-<file path=word/footer1.xml><?xml version="1.0" encoding="utf-8"?>
-<w:ftr xmlns:wpc="http://schemas.microsoft.com/office/word/2010/wordprocessingCanvas" xmlns:cx="http://schemas.microsoft.com/office/drawing/2014/chartex" xmlns:cx1="http://schemas.microsoft.com/office/drawing/2015/9/8/chartex" xmlns:cx2="http://schemas.microsoft.com/office/drawing/2015/10/21/chartex" xmlns:cx3="http://schemas.microsoft.com/office/drawing/2016/5/9/chartex" xmlns:cx4="http://schemas.microsoft.com/office/drawing/2016/5/10/chartex" xmlns:cx5="http://schemas.microsoft.com/office/drawing/2016/5/11/chartex" xmlns:cx6="http://schemas.microsoft.com/office/drawing/2016/5/12/chartex" xmlns:cx7="http://schemas.microsoft.com/office/drawing/2016/5/13/chartex" xmlns:cx8="http://schemas.microsoft.com/office/drawing/2016/5/14/chartex" xmlns:mc="http://schemas.openxmlformats.org/markup-compatibility/2006" xmlns:aink="http://schemas.microsoft.com/office/drawing/2016/ink" xmlns:am3d="http://schemas.microsoft.com/office/drawing/2017/model3d" xmlns:o="urn:schemas-microsoft-com:office:office" xmlns:r="http://schemas.openxmlformats.org/officeDocument/2006/relationships" xmlns:m="http://schemas.openxmlformats.org/officeDocument/2006/math" xmlns:v="urn:schemas-microsoft-com:vml" xmlns:wp14="http://schemas.microsoft.com/office/word/2010/wordprocessingDrawing" xmlns:wp="http://schemas.openxmlformats.org/drawingml/2006/wordprocessingDrawing" xmlns:w10="urn:schemas-microsoft-com:office:word" xmlns:w="http://schemas.openxmlformats.org/wordprocessingml/2006/main" xmlns:w14="http://schemas.microsoft.com/office/word/2010/wordml" xmlns:w15="http://schemas.microsoft.com/office/word/2012/wordml" xmlns:w16cid="http://schemas.microsoft.com/office/word/2016/wordml/cid" xmlns:w16se="http://schemas.microsoft.com/office/word/2015/wordml/symex" xmlns:wpg="http://schemas.microsoft.com/office/word/2010/wordprocessingGroup" xmlns:wpi="http://schemas.microsoft.com/office/word/2010/wordprocessingInk" xmlns:wne="http://schemas.microsoft.com/office/word/2006/wordml" xmlns:wps="http://schemas.microsoft.com/office/word/2010/wordprocessingShape" mc:Ignorable="w14 w15 w16se w16cid wp14">
-  <w:p>
-    <w:pPr>
-      <w:pStyle w:val="Footer"/>
-    </w:pPr>
-  </w:p>
-</w:ftr>
-</file>
-
-<file path=word/footer2.xml><?xml version="1.0" encoding="utf-8"?>
-<w:ftr xmlns:wpc="http://schemas.microsoft.com/office/word/2010/wordprocessingCanvas" xmlns:cx="http://schemas.microsoft.com/office/drawing/2014/chartex" xmlns:cx1="http://schemas.microsoft.com/office/drawing/2015/9/8/chartex" xmlns:cx2="http://schemas.microsoft.com/office/drawing/2015/10/21/chartex" xmlns:cx3="http://schemas.microsoft.com/office/drawing/2016/5/9/chartex" xmlns:cx4="http://schemas.microsoft.com/office/drawing/2016/5/10/chartex" xmlns:cx5="http://schemas.microsoft.com/office/drawing/2016/5/11/chartex" xmlns:cx6="http://schemas.microsoft.com/office/drawing/2016/5/12/chartex" xmlns:cx7="http://schemas.microsoft.com/office/drawing/2016/5/13/chartex" xmlns:cx8="http://schemas.microsoft.com/office/drawing/2016/5/14/chartex" xmlns:mc="http://schemas.openxmlformats.org/markup-compatibility/2006" xmlns:aink="http://schemas.microsoft.com/office/drawing/2016/ink" xmlns:am3d="http://schemas.microsoft.com/office/drawing/2017/model3d" xmlns:o="urn:schemas-microsoft-com:office:office" xmlns:r="http://schemas.openxmlformats.org/officeDocument/2006/relationships" xmlns:m="http://schemas.openxmlformats.org/officeDocument/2006/math" xmlns:v="urn:schemas-microsoft-com:vml" xmlns:wp14="http://schemas.microsoft.com/office/word/2010/wordprocessingDrawing" xmlns:wp="http://schemas.openxmlformats.org/drawingml/2006/wordprocessingDrawing" xmlns:w10="urn:schemas-microsoft-com:office:word" xmlns:w="http://schemas.openxmlformats.org/wordprocessingml/2006/main" xmlns:w14="http://schemas.microsoft.com/office/word/2010/wordml" xmlns:w15="http://schemas.microsoft.com/office/word/2012/wordml" xmlns:w16cid="http://schemas.microsoft.com/office/word/2016/wordml/cid" xmlns:w16se="http://schemas.microsoft.com/office/word/2015/wordml/symex" xmlns:wpg="http://schemas.microsoft.com/office/word/2010/wordprocessingGroup" xmlns:wpi="http://schemas.microsoft.com/office/word/2010/wordprocessingInk" xmlns:wne="http://schemas.microsoft.com/office/word/2006/wordml" xmlns:wps="http://schemas.microsoft.com/office/word/2010/wordprocessingShape" mc:Ignorable="w14 w15 w16se w16cid wp14">
-  <w:sdt>
-    <w:sdtPr>
-      <w:id w:val="1849758751"/>
-      <w:docPartObj>
-        <w:docPartGallery w:val="Page Numbers (Bottom of Page)"/>
-        <w:docPartUnique/>
-      </w:docPartObj>
-    </w:sdtPr>
-    <w:sdtEndPr>
-      <w:rPr>
-        <w:noProof/>
-      </w:rPr>
-    </w:sdtEndPr>
-    <w:sdtContent>
-      <w:bookmarkStart w:id="0" w:name="_GoBack" w:displacedByCustomXml="prev"/>
-      <w:bookmarkEnd w:id="0" w:displacedByCustomXml="prev"/>
-      <w:p>
-        <w:pPr>
-          <w:pStyle w:val="Footer"/>
-          <w:jc w:val="center"/>
-        </w:pPr>
-        <w:r>
-          <w:fldChar w:fldCharType="begin"/>
-        </w:r>
-        <w:r>
-          <w:instrText xml:space="preserve"> PAGE   \* MERGEFORMAT </w:instrText>
-        </w:r>
-        <w:r>
-          <w:fldChar w:fldCharType="separate"/>
-        </w:r>
-        <w:r>
-          <w:rPr>
-            <w:noProof/>
-          </w:rPr>
-          <w:t>2</w:t>
-        </w:r>
-        <w:r>
-          <w:rPr>
-            <w:noProof/>
-          </w:rPr>
-          <w:fldChar w:fldCharType="end"/>
-        </w:r>
-      </w:p>
-    </w:sdtContent>
-  </w:sdt>
-  <w:p>
-    <w:pPr>
-      <w:pStyle w:val="Footer"/>
-    </w:pPr>
-  </w:p>
-</w:ftr>
-</file>
-
-<file path=word/footer3.xml><?xml version="1.0" encoding="utf-8"?>
-<w:ftr xmlns:wpc="http://schemas.microsoft.com/office/word/2010/wordprocessingCanvas" xmlns:cx="http://schemas.microsoft.com/office/drawing/2014/chartex" xmlns:cx1="http://schemas.microsoft.com/office/drawing/2015/9/8/chartex" xmlns:cx2="http://schemas.microsoft.com/office/drawing/2015/10/21/chartex" xmlns:cx3="http://schemas.microsoft.com/office/drawing/2016/5/9/chartex" xmlns:cx4="http://schemas.microsoft.com/office/drawing/2016/5/10/chartex" xmlns:cx5="http://schemas.microsoft.com/office/drawing/2016/5/11/chartex" xmlns:cx6="http://schemas.microsoft.com/office/drawing/2016/5/12/chartex" xmlns:cx7="http://schemas.microsoft.com/office/drawing/2016/5/13/chartex" xmlns:cx8="http://schemas.microsoft.com/office/drawing/2016/5/14/chartex" xmlns:mc="http://schemas.openxmlformats.org/markup-compatibility/2006" xmlns:aink="http://schemas.microsoft.com/office/drawing/2016/ink" xmlns:am3d="http://schemas.microsoft.com/office/drawing/2017/model3d" xmlns:o="urn:schemas-microsoft-com:office:office" xmlns:r="http://schemas.openxmlformats.org/officeDocument/2006/relationships" xmlns:m="http://schemas.openxmlformats.org/officeDocument/2006/math" xmlns:v="urn:schemas-microsoft-com:vml" xmlns:wp14="http://schemas.microsoft.com/office/word/2010/wordprocessingDrawing" xmlns:wp="http://schemas.openxmlformats.org/drawingml/2006/wordprocessingDrawing" xmlns:w10="urn:schemas-microsoft-com:office:word" xmlns:w="http://schemas.openxmlformats.org/wordprocessingml/2006/main" xmlns:w14="http://schemas.microsoft.com/office/word/2010/wordml" xmlns:w15="http://schemas.microsoft.com/office/word/2012/wordml" xmlns:w16cid="http://schemas.microsoft.com/office/word/2016/wordml/cid" xmlns:w16se="http://schemas.microsoft.com/office/word/2015/wordml/symex" xmlns:wpg="http://schemas.microsoft.com/office/word/2010/wordprocessingGroup" xmlns:wpi="http://schemas.microsoft.com/office/word/2010/wordprocessingInk" xmlns:wne="http://schemas.microsoft.com/office/word/2006/wordml" xmlns:wps="http://schemas.microsoft.com/office/word/2010/wordprocessingShape" mc:Ignorable="w14 w15 w16se w16cid wp14">
-  <w:p>
-    <w:pPr>
-      <w:pStyle w:val="Footer"/>
-    </w:pPr>
-  </w:p>
-</w:ftr>
-</file>
-
-<file path=word/footnotes.xml><?xml version="1.0" encoding="utf-8"?>
-<w:footnotes xmlns:wpc="http://schemas.microsoft.com/office/word/2010/wordprocessingCanvas" xmlns:cx="http://schemas.microsoft.com/office/drawing/2014/chartex" xmlns:cx1="http://schemas.microsoft.com/office/drawing/2015/9/8/chartex" xmlns:cx2="http://schemas.microsoft.com/office/drawing/2015/10/21/chartex" xmlns:cx3="http://schemas.microsoft.com/office/drawing/2016/5/9/chartex" xmlns:cx4="http://schemas.microsoft.com/office/drawing/2016/5/10/chartex" xmlns:cx5="http://schemas.microsoft.com/office/drawing/2016/5/11/chartex" xmlns:cx6="http://schemas.microsoft.com/office/drawing/2016/5/12/chartex" xmlns:cx7="http://schemas.microsoft.com/office/drawing/2016/5/13/chartex" xmlns:cx8="http://schemas.microsoft.com/office/drawing/2016/5/14/chartex" xmlns:mc="http://schemas.openxmlformats.org/markup-compatibility/2006" xmlns:aink="http://schemas.microsoft.com/office/drawing/2016/ink" xmlns:am3d="http://schemas.microsoft.com/office/drawing/2017/model3d" xmlns:o="urn:schemas-microsoft-com:office:office" xmlns:r="http://schemas.openxmlformats.org/officeDocument/2006/relationships" xmlns:m="http://schemas.openxmlformats.org/officeDocument/2006/math" xmlns:v="urn:schemas-microsoft-com:vml" xmlns:wp14="http://schemas.microsoft.com/office/word/2010/wordprocessingDrawing" xmlns:wp="http://schemas.openxmlformats.org/drawingml/2006/wordprocessingDrawing" xmlns:w10="urn:schemas-microsoft-com:office:word" xmlns:w="http://schemas.openxmlformats.org/wordprocessingml/2006/main" xmlns:w14="http://schemas.microsoft.com/office/word/2010/wordml" xmlns:w15="http://schemas.microsoft.com/office/word/2012/wordml" xmlns:w16cid="http://schemas.microsoft.com/office/word/2016/wordml/cid" xmlns:w16se="http://schemas.microsoft.com/office/word/2015/wordml/symex" xmlns:wpg="http://schemas.microsoft.com/office/word/2010/wordprocessingGroup" xmlns:wpi="http://schemas.microsoft.com/office/word/2010/wordprocessingInk" xmlns:wne="http://schemas.microsoft.com/office/word/2006/wordml" xmlns:wps="http://schemas.microsoft.com/office/word/2010/wordprocessingShape" mc:Ignorable="w14 w15 w16se w16cid wp14">
-  <w:footnote w:type="separator" w:id="-1">
-    <w:p>
-      <w:pPr>
-        <w:spacing w:after="0" w:line="240" w:lineRule="auto"/>
-      </w:pPr>
-      <w:r>
-        <w:separator/>
-      </w:r>
-    </w:p>
-  </w:footnote>
-  <w:footnote w:type="continuationSeparator" w:id="0">
-    <w:p>
-      <w:pPr>
-        <w:spacing w:after="0" w:line="240" w:lineRule="auto"/>
-      </w:pPr>
-      <w:r>
-        <w:continuationSeparator/>
-      </w:r>
-    </w:p>
-  </w:footnote>
-</w:footnotes>
-</file>
-
-<file path=word/header1.xml><?xml version="1.0" encoding="utf-8"?>
-<w:hdr xmlns:wpc="http://schemas.microsoft.com/office/word/2010/wordprocessingCanvas" xmlns:cx="http://schemas.microsoft.com/office/drawing/2014/chartex" xmlns:cx1="http://schemas.microsoft.com/office/drawing/2015/9/8/chartex" xmlns:cx2="http://schemas.microsoft.com/office/drawing/2015/10/21/chartex" xmlns:cx3="http://schemas.microsoft.com/office/drawing/2016/5/9/chartex" xmlns:cx4="http://schemas.microsoft.com/office/drawing/2016/5/10/chartex" xmlns:cx5="http://schemas.microsoft.com/office/drawing/2016/5/11/chartex" xmlns:cx6="http://schemas.microsoft.com/office/drawing/2016/5/12/chartex" xmlns:cx7="http://schemas.microsoft.com/office/drawing/2016/5/13/chartex" xmlns:cx8="http://schemas.microsoft.com/office/drawing/2016/5/14/chartex" xmlns:mc="http://schemas.openxmlformats.org/markup-compatibility/2006" xmlns:aink="http://schemas.microsoft.com/office/drawing/2016/ink" xmlns:am3d="http://schemas.microsoft.com/office/drawing/2017/model3d" xmlns:o="urn:schemas-microsoft-com:office:office" xmlns:r="http://schemas.openxmlformats.org/officeDocument/2006/relationships" xmlns:m="http://schemas.openxmlformats.org/officeDocument/2006/math" xmlns:v="urn:schemas-microsoft-com:vml" xmlns:wp14="http://schemas.microsoft.com/office/word/2010/wordprocessingDrawing" xmlns:wp="http://schemas.openxmlformats.org/drawingml/2006/wordprocessingDrawing" xmlns:w10="urn:schemas-microsoft-com:office:word" xmlns:w="http://schemas.openxmlformats.org/wordprocessingml/2006/main" xmlns:w14="http://schemas.microsoft.com/office/word/2010/wordml" xmlns:w15="http://schemas.microsoft.com/office/word/2012/wordml" xmlns:w16cid="http://schemas.microsoft.com/office/word/2016/wordml/cid" xmlns:w16se="http://schemas.microsoft.com/office/word/2015/wordml/symex" xmlns:wpg="http://schemas.microsoft.com/office/word/2010/wordprocessingGroup" xmlns:wpi="http://schemas.microsoft.com/office/word/2010/wordprocessingInk" xmlns:wne="http://schemas.microsoft.com/office/word/2006/wordml" xmlns:wps="http://schemas.microsoft.com/office/word/2010/wordprocessingShape" mc:Ignorable="w14 w15 w16se w16cid wp14">
-  <w:p>
-    <w:pPr>
-      <w:pStyle w:val="Header"/>
-    </w:pPr>
-  </w:p>
-</w:hdr>
-</file>
-
-<file path=word/header2.xml><?xml version="1.0" encoding="utf-8"?>
-<w:hdr xmlns:wpc="http://schemas.microsoft.com/office/word/2010/wordprocessingCanvas" xmlns:cx="http://schemas.microsoft.com/office/drawing/2014/chartex" xmlns:cx1="http://schemas.microsoft.com/office/drawing/2015/9/8/chartex" xmlns:cx2="http://schemas.microsoft.com/office/drawing/2015/10/21/chartex" xmlns:cx3="http://schemas.microsoft.com/office/drawing/2016/5/9/chartex" xmlns:cx4="http://schemas.microsoft.com/office/drawing/2016/5/10/chartex" xmlns:cx5="http://schemas.microsoft.com/office/drawing/2016/5/11/chartex" xmlns:cx6="http://schemas.microsoft.com/office/drawing/2016/5/12/chartex" xmlns:cx7="http://schemas.microsoft.com/office/drawing/2016/5/13/chartex" xmlns:cx8="http://schemas.microsoft.com/office/drawing/2016/5/14/chartex" xmlns:mc="http://schemas.openxmlformats.org/markup-compatibility/2006" xmlns:aink="http://schemas.microsoft.com/office/drawing/2016/ink" xmlns:am3d="http://schemas.microsoft.com/office/drawing/2017/model3d" xmlns:o="urn:schemas-microsoft-com:office:office" xmlns:r="http://schemas.openxmlformats.org/officeDocument/2006/relationships" xmlns:m="http://schemas.openxmlformats.org/officeDocument/2006/math" xmlns:v="urn:schemas-microsoft-com:vml" xmlns:wp14="http://schemas.microsoft.com/office/word/2010/wordprocessingDrawing" xmlns:wp="http://schemas.openxmlformats.org/drawingml/2006/wordprocessingDrawing" xmlns:w10="urn:schemas-microsoft-com:office:word" xmlns:w="http://schemas.openxmlformats.org/wordprocessingml/2006/main" xmlns:w14="http://schemas.microsoft.com/office/word/2010/wordml" xmlns:w15="http://schemas.microsoft.com/office/word/2012/wordml" xmlns:w16cid="http://schemas.microsoft.com/office/word/2016/wordml/cid" xmlns:w16se="http://schemas.microsoft.com/office/word/2015/wordml/symex" xmlns:wpg="http://schemas.microsoft.com/office/word/2010/wordprocessingGroup" xmlns:wpi="http://schemas.microsoft.com/office/word/2010/wordprocessingInk" xmlns:wne="http://schemas.microsoft.com/office/word/2006/wordml" xmlns:wps="http://schemas.microsoft.com/office/word/2010/wordprocessingShape" mc:Ignorable="w14 w15 w16se w16cid wp14">
-  <w:p>
-    <w:pPr>
-      <w:pStyle w:val="Header"/>
-    </w:pPr>
-  </w:p>
-</w:hdr>
-</file>
-
-<file path=word/header3.xml><?xml version="1.0" encoding="utf-8"?>
-<w:hdr xmlns:wpc="http://schemas.microsoft.com/office/word/2010/wordprocessingCanvas" xmlns:cx="http://schemas.microsoft.com/office/drawing/2014/chartex" xmlns:cx1="http://schemas.microsoft.com/office/drawing/2015/9/8/chartex" xmlns:cx2="http://schemas.microsoft.com/office/drawing/2015/10/21/chartex" xmlns:cx3="http://schemas.microsoft.com/office/drawing/2016/5/9/chartex" xmlns:cx4="http://schemas.microsoft.com/office/drawing/2016/5/10/chartex" xmlns:cx5="http://schemas.microsoft.com/office/drawing/2016/5/11/chartex" xmlns:cx6="http://schemas.microsoft.com/office/drawing/2016/5/12/chartex" xmlns:cx7="http://schemas.microsoft.com/office/drawing/2016/5/13/chartex" xmlns:cx8="http://schemas.microsoft.com/office/drawing/2016/5/14/chartex" xmlns:mc="http://schemas.openxmlformats.org/markup-compatibility/2006" xmlns:aink="http://schemas.microsoft.com/office/drawing/2016/ink" xmlns:am3d="http://schemas.microsoft.com/office/drawing/2017/model3d" xmlns:o="urn:schemas-microsoft-com:office:office" xmlns:r="http://schemas.openxmlformats.org/officeDocument/2006/relationships" xmlns:m="http://schemas.openxmlformats.org/officeDocument/2006/math" xmlns:v="urn:schemas-microsoft-com:vml" xmlns:wp14="http://schemas.microsoft.com/office/word/2010/wordprocessingDrawing" xmlns:wp="http://schemas.openxmlformats.org/drawingml/2006/wordprocessingDrawing" xmlns:w10="urn:schemas-microsoft-com:office:word" xmlns:w="http://schemas.openxmlformats.org/wordprocessingml/2006/main" xmlns:w14="http://schemas.microsoft.com/office/word/2010/wordml" xmlns:w15="http://schemas.microsoft.com/office/word/2012/wordml" xmlns:w16cid="http://schemas.microsoft.com/office/word/2016/wordml/cid" xmlns:w16se="http://schemas.microsoft.com/office/word/2015/wordml/symex" xmlns:wpg="http://schemas.microsoft.com/office/word/2010/wordprocessingGroup" xmlns:wpi="http://schemas.microsoft.com/office/word/2010/wordprocessingInk" xmlns:wne="http://schemas.microsoft.com/office/word/2006/wordml" xmlns:wps="http://schemas.microsoft.com/office/word/2010/wordprocessingShape" mc:Ignorable="w14 w15 w16se w16cid wp14">
-  <w:p>
-    <w:pPr>
-      <w:pStyle w:val="Header"/>
-    </w:pPr>
-  </w:p>
-</w:hdr>
 </file>
 
 <file path=word/numbering.xml><?xml version="1.0" encoding="utf-8"?>
@@ -1868,7 +2063,7 @@
       </w:pPr>
     </w:pPrDefault>
   </w:docDefaults>
-  <w:latentStyles w:defLockedState="0" w:defUIPriority="99" w:defSemiHidden="0" w:defUnhideWhenUsed="0" w:defQFormat="0" w:count="376">
+  <w:latentStyles w:defLockedState="0" w:defUIPriority="99" w:defSemiHidden="0" w:defUnhideWhenUsed="0" w:defQFormat="0" w:count="377">
     <w:lsdException w:name="Normal" w:uiPriority="0" w:qFormat="1"/>
     <w:lsdException w:name="heading 1" w:uiPriority="9" w:qFormat="1"/>
     <w:lsdException w:name="heading 2" w:semiHidden="1" w:uiPriority="9" w:unhideWhenUsed="1" w:qFormat="1"/>
@@ -1974,7 +2169,6 @@
     <w:lsdException w:name="HTML Sample" w:semiHidden="1" w:unhideWhenUsed="1"/>
     <w:lsdException w:name="HTML Typewriter" w:semiHidden="1" w:unhideWhenUsed="1"/>
     <w:lsdException w:name="HTML Variable" w:semiHidden="1" w:unhideWhenUsed="1"/>
-    <w:lsdException w:name="Normal Table" w:semiHidden="1" w:unhideWhenUsed="1"/>
     <w:lsdException w:name="annotation subject" w:semiHidden="1" w:unhideWhenUsed="1"/>
     <w:lsdException w:name="No List" w:semiHidden="1" w:unhideWhenUsed="1"/>
     <w:lsdException w:name="Outline List 1" w:semiHidden="1" w:unhideWhenUsed="1"/>
@@ -2021,10 +2215,8 @@
     <w:lsdException w:name="Table Subtle 2" w:semiHidden="1" w:unhideWhenUsed="1"/>
     <w:lsdException w:name="Table Web 1" w:semiHidden="1" w:unhideWhenUsed="1"/>
     <w:lsdException w:name="Table Web 2" w:semiHidden="1" w:unhideWhenUsed="1"/>
-    <w:lsdException w:name="Table Web 3" w:semiHidden="1" w:unhideWhenUsed="1"/>
     <w:lsdException w:name="Balloon Text" w:semiHidden="1" w:unhideWhenUsed="1"/>
     <w:lsdException w:name="Table Grid" w:uiPriority="39"/>
-    <w:lsdException w:name="Table Theme" w:semiHidden="1" w:unhideWhenUsed="1"/>
     <w:lsdException w:name="Placeholder Text" w:semiHidden="1"/>
     <w:lsdException w:name="No Spacing" w:uiPriority="1" w:qFormat="1"/>
     <w:lsdException w:name="Light Shading" w:uiPriority="60"/>
@@ -2245,6 +2437,7 @@
     <w:lsdException w:name="Hashtag" w:semiHidden="1" w:unhideWhenUsed="1"/>
     <w:lsdException w:name="Unresolved Mention" w:semiHidden="1" w:unhideWhenUsed="1"/>
     <w:lsdException w:name="Smart Link" w:semiHidden="1" w:unhideWhenUsed="1"/>
+    <w:lsdException w:name="Smart Link Error" w:semiHidden="1" w:unhideWhenUsed="1"/>
   </w:latentStyles>
   <w:style w:type="paragraph" w:default="1" w:styleId="Normal">
     <w:name w:val="Normal"/>
@@ -2291,56 +2484,6 @@
       <w:ind w:left="720"/>
       <w:contextualSpacing/>
     </w:pPr>
-  </w:style>
-  <w:style w:type="paragraph" w:styleId="Header">
-    <w:name w:val="header"/>
-    <w:basedOn w:val="Normal"/>
-    <w:link w:val="HeaderChar"/>
-    <w:uiPriority w:val="99"/>
-    <w:unhideWhenUsed/>
-    <w:rsid w:val="00266E51"/>
-    <w:pPr>
-      <w:tabs>
-        <w:tab w:val="center" w:pos="4680"/>
-        <w:tab w:val="right" w:pos="9360"/>
-      </w:tabs>
-      <w:spacing w:after="0" w:line="240" w:lineRule="auto"/>
-    </w:pPr>
-  </w:style>
-  <w:style w:type="character" w:customStyle="1" w:styleId="HeaderChar">
-    <w:name w:val="Header Char"/>
-    <w:basedOn w:val="DefaultParagraphFont"/>
-    <w:link w:val="Header"/>
-    <w:uiPriority w:val="99"/>
-    <w:rsid w:val="00266E51"/>
-    <w:rPr>
-      <w:lang w:val="id-ID"/>
-    </w:rPr>
-  </w:style>
-  <w:style w:type="paragraph" w:styleId="Footer">
-    <w:name w:val="footer"/>
-    <w:basedOn w:val="Normal"/>
-    <w:link w:val="FooterChar"/>
-    <w:uiPriority w:val="99"/>
-    <w:unhideWhenUsed/>
-    <w:rsid w:val="00266E51"/>
-    <w:pPr>
-      <w:tabs>
-        <w:tab w:val="center" w:pos="4680"/>
-        <w:tab w:val="right" w:pos="9360"/>
-      </w:tabs>
-      <w:spacing w:after="0" w:line="240" w:lineRule="auto"/>
-    </w:pPr>
-  </w:style>
-  <w:style w:type="character" w:customStyle="1" w:styleId="FooterChar">
-    <w:name w:val="Footer Char"/>
-    <w:basedOn w:val="DefaultParagraphFont"/>
-    <w:link w:val="Footer"/>
-    <w:uiPriority w:val="99"/>
-    <w:rsid w:val="00266E51"/>
-    <w:rPr>
-      <w:lang w:val="id-ID"/>
-    </w:rPr>
   </w:style>
 </w:styles>
 </file>

</xml_diff>